<commit_message>
Adds CSTPostOffice domain matrix
</commit_message>
<xml_diff>
--- a/Report.docx
+++ b/Report.docx
@@ -42,7 +42,7 @@
           <w:szCs w:val="32"/>
           <w:lang w:val="en-US"/>
         </w:rPr>
-        <w:t>Project Report</w:t>
+        <w:t>Project Report - 201</w:t>
       </w:r>
       <w:r>
         <w:rPr>
@@ -54,7 +54,7 @@
           <w:szCs w:val="32"/>
           <w:lang w:val="en-US"/>
         </w:rPr>
-        <w:t xml:space="preserve"> - 201</w:t>
+        <w:t>9</w:t>
       </w:r>
       <w:r>
         <w:rPr>
@@ -66,7 +66,7 @@
           <w:szCs w:val="32"/>
           <w:lang w:val="en-US"/>
         </w:rPr>
-        <w:t>9</w:t>
+        <w:t>-</w:t>
       </w:r>
       <w:r>
         <w:rPr>
@@ -78,18 +78,6 @@
           <w:szCs w:val="32"/>
           <w:lang w:val="en-US"/>
         </w:rPr>
-        <w:t>-</w:t>
-      </w:r>
-      <w:r>
-        <w:rPr>
-          <w:rFonts w:ascii="Arial" w:hAnsi="Arial" w:cs="Arial"/>
-          <w:b/>
-          <w:bCs/>
-          <w:color w:val="073763"/>
-          <w:sz w:val="32"/>
-          <w:szCs w:val="32"/>
-          <w:lang w:val="en-US"/>
-        </w:rPr>
         <w:t>2020</w:t>
       </w:r>
     </w:p>
@@ -103,12 +91,21 @@
           <w:color w:val="000000"/>
         </w:rPr>
       </w:pPr>
+      <w:proofErr w:type="spellStart"/>
       <w:r>
         <w:rPr>
           <w:rFonts w:ascii="Arial" w:hAnsi="Arial" w:cs="Arial"/>
           <w:color w:val="000000"/>
         </w:rPr>
-        <w:t>Group 10</w:t>
+        <w:t>Group</w:t>
+      </w:r>
+      <w:proofErr w:type="spellEnd"/>
+      <w:r>
+        <w:rPr>
+          <w:rFonts w:ascii="Arial" w:hAnsi="Arial" w:cs="Arial"/>
+          <w:color w:val="000000"/>
+        </w:rPr>
+        <w:t xml:space="preserve"> 10</w:t>
       </w:r>
       <w:r>
         <w:rPr>
@@ -149,6 +146,7 @@
           <w:u w:val="single"/>
         </w:rPr>
       </w:pPr>
+      <w:bookmarkStart w:id="0" w:name="_Hlk36638859"/>
       <w:r>
         <w:rPr>
           <w:rFonts w:ascii="Arial" w:hAnsi="Arial" w:cs="Arial"/>
@@ -183,8 +181,9 @@
           <w:szCs w:val="28"/>
           <w:u w:val="single"/>
         </w:rPr>
-        <w:t xml:space="preserve"> for computeCreditBill</w:t>
-      </w:r>
+        <w:t xml:space="preserve"> for </w:t>
+      </w:r>
+      <w:proofErr w:type="spellStart"/>
       <w:r>
         <w:rPr>
           <w:rFonts w:ascii="Arial" w:hAnsi="Arial" w:cs="Arial"/>
@@ -195,9 +194,23 @@
           <w:szCs w:val="28"/>
           <w:u w:val="single"/>
         </w:rPr>
+        <w:t>computeCreditBill</w:t>
+      </w:r>
+      <w:proofErr w:type="spellEnd"/>
+      <w:r>
+        <w:rPr>
+          <w:rFonts w:ascii="Arial" w:hAnsi="Arial" w:cs="Arial"/>
+          <w:b/>
+          <w:bCs/>
+          <w:color w:val="2F5496" w:themeColor="accent1" w:themeShade="BF"/>
+          <w:sz w:val="28"/>
+          <w:szCs w:val="28"/>
+          <w:u w:val="single"/>
+        </w:rPr>
         <w:t xml:space="preserve"> method</w:t>
       </w:r>
     </w:p>
+    <w:bookmarkEnd w:id="0"/>
     <w:p>
       <w:pPr>
         <w:jc w:val="both"/>
@@ -237,23 +250,7 @@
           <w:sz w:val="24"/>
           <w:szCs w:val="24"/>
         </w:rPr>
-        <w:t xml:space="preserve">applied the </w:t>
-      </w:r>
-      <w:r>
-        <w:rPr>
-          <w:rFonts w:ascii="Arial" w:hAnsi="Arial" w:cs="Arial"/>
-          <w:sz w:val="24"/>
-          <w:szCs w:val="24"/>
-        </w:rPr>
-        <w:t>Combinational Functional Test</w:t>
-      </w:r>
-      <w:r>
-        <w:rPr>
-          <w:rFonts w:ascii="Arial" w:hAnsi="Arial" w:cs="Arial"/>
-          <w:sz w:val="24"/>
-          <w:szCs w:val="24"/>
-        </w:rPr>
-        <w:t xml:space="preserve"> Pattern because of the complex logic behind de process of choosing the discount value</w:t>
+        <w:t>applied the Combinational Functional Test Pattern because of the complex logic behind de process of choosing the discount value</w:t>
       </w:r>
       <w:r>
         <w:rPr>
@@ -382,7 +379,25 @@
           <w:sz w:val="24"/>
           <w:szCs w:val="24"/>
         </w:rPr>
-        <w:t>V0 -&gt; time = 0 &amp; 15 &lt;= nb_purchases &lt;= 30</w:t>
+        <w:t xml:space="preserve">V0 -&gt; time = 0 &amp; 15 &lt;= </w:t>
+      </w:r>
+      <w:proofErr w:type="spellStart"/>
+      <w:r>
+        <w:rPr>
+          <w:rFonts w:ascii="Arial" w:hAnsi="Arial" w:cs="Arial"/>
+          <w:sz w:val="24"/>
+          <w:szCs w:val="24"/>
+        </w:rPr>
+        <w:t>nb_purchases</w:t>
+      </w:r>
+      <w:proofErr w:type="spellEnd"/>
+      <w:r>
+        <w:rPr>
+          <w:rFonts w:ascii="Arial" w:hAnsi="Arial" w:cs="Arial"/>
+          <w:sz w:val="24"/>
+          <w:szCs w:val="24"/>
+        </w:rPr>
+        <w:t xml:space="preserve"> &lt;= 30</w:t>
       </w:r>
     </w:p>
     <w:p>
@@ -404,7 +419,25 @@
           <w:sz w:val="24"/>
           <w:szCs w:val="24"/>
         </w:rPr>
-        <w:t>V1 -&gt; time = 0 &amp; nb_purchases &lt; 15</w:t>
+        <w:t xml:space="preserve">V1 -&gt; time = 0 &amp; </w:t>
+      </w:r>
+      <w:proofErr w:type="spellStart"/>
+      <w:r>
+        <w:rPr>
+          <w:rFonts w:ascii="Arial" w:hAnsi="Arial" w:cs="Arial"/>
+          <w:sz w:val="24"/>
+          <w:szCs w:val="24"/>
+        </w:rPr>
+        <w:t>nb_purchases</w:t>
+      </w:r>
+      <w:proofErr w:type="spellEnd"/>
+      <w:r>
+        <w:rPr>
+          <w:rFonts w:ascii="Arial" w:hAnsi="Arial" w:cs="Arial"/>
+          <w:sz w:val="24"/>
+          <w:szCs w:val="24"/>
+        </w:rPr>
+        <w:t xml:space="preserve"> &lt; 15</w:t>
       </w:r>
     </w:p>
     <w:p>
@@ -426,7 +459,25 @@
           <w:sz w:val="24"/>
           <w:szCs w:val="24"/>
         </w:rPr>
-        <w:t>V2 -&gt; time = 0 &amp; nb_purchases &gt; 30 &amp; cost &gt; 1000</w:t>
+        <w:t xml:space="preserve">V2 -&gt; time = 0 &amp; </w:t>
+      </w:r>
+      <w:proofErr w:type="spellStart"/>
+      <w:r>
+        <w:rPr>
+          <w:rFonts w:ascii="Arial" w:hAnsi="Arial" w:cs="Arial"/>
+          <w:sz w:val="24"/>
+          <w:szCs w:val="24"/>
+        </w:rPr>
+        <w:t>nb_purchases</w:t>
+      </w:r>
+      <w:proofErr w:type="spellEnd"/>
+      <w:r>
+        <w:rPr>
+          <w:rFonts w:ascii="Arial" w:hAnsi="Arial" w:cs="Arial"/>
+          <w:sz w:val="24"/>
+          <w:szCs w:val="24"/>
+        </w:rPr>
+        <w:t xml:space="preserve"> &gt; 30 &amp; cost &gt; 1000</w:t>
       </w:r>
     </w:p>
     <w:p>
@@ -448,7 +499,25 @@
           <w:sz w:val="24"/>
           <w:szCs w:val="24"/>
         </w:rPr>
-        <w:t>V3 -&gt; time = 1 &amp; nb_purchases &gt; 30 &amp; cost &lt;= 1000</w:t>
+        <w:t xml:space="preserve">V3 -&gt; time = 1 &amp; </w:t>
+      </w:r>
+      <w:proofErr w:type="spellStart"/>
+      <w:r>
+        <w:rPr>
+          <w:rFonts w:ascii="Arial" w:hAnsi="Arial" w:cs="Arial"/>
+          <w:sz w:val="24"/>
+          <w:szCs w:val="24"/>
+        </w:rPr>
+        <w:t>nb_purchases</w:t>
+      </w:r>
+      <w:proofErr w:type="spellEnd"/>
+      <w:r>
+        <w:rPr>
+          <w:rFonts w:ascii="Arial" w:hAnsi="Arial" w:cs="Arial"/>
+          <w:sz w:val="24"/>
+          <w:szCs w:val="24"/>
+        </w:rPr>
+        <w:t xml:space="preserve"> &gt; 30 &amp; cost &lt;= 1000</w:t>
       </w:r>
     </w:p>
     <w:p>
@@ -471,7 +540,25 @@
           <w:szCs w:val="24"/>
         </w:rPr>
         <w:lastRenderedPageBreak/>
-        <w:t>V4 -&gt; time = 1 &amp; nb_purchases &gt; 30</w:t>
+        <w:t xml:space="preserve">V4 -&gt; time = 1 &amp; </w:t>
+      </w:r>
+      <w:proofErr w:type="spellStart"/>
+      <w:r>
+        <w:rPr>
+          <w:rFonts w:ascii="Arial" w:hAnsi="Arial" w:cs="Arial"/>
+          <w:sz w:val="24"/>
+          <w:szCs w:val="24"/>
+        </w:rPr>
+        <w:t>nb_purchases</w:t>
+      </w:r>
+      <w:proofErr w:type="spellEnd"/>
+      <w:r>
+        <w:rPr>
+          <w:rFonts w:ascii="Arial" w:hAnsi="Arial" w:cs="Arial"/>
+          <w:sz w:val="24"/>
+          <w:szCs w:val="24"/>
+        </w:rPr>
+        <w:t xml:space="preserve"> &gt; 30</w:t>
       </w:r>
     </w:p>
     <w:p>
@@ -493,7 +580,25 @@
           <w:sz w:val="24"/>
           <w:szCs w:val="24"/>
         </w:rPr>
-        <w:t>V5 -&gt; time = 1 &amp; nb_purchases &lt;= 30</w:t>
+        <w:t xml:space="preserve">V5 -&gt; time = 1 &amp; </w:t>
+      </w:r>
+      <w:proofErr w:type="spellStart"/>
+      <w:r>
+        <w:rPr>
+          <w:rFonts w:ascii="Arial" w:hAnsi="Arial" w:cs="Arial"/>
+          <w:sz w:val="24"/>
+          <w:szCs w:val="24"/>
+        </w:rPr>
+        <w:t>nb_purchases</w:t>
+      </w:r>
+      <w:proofErr w:type="spellEnd"/>
+      <w:r>
+        <w:rPr>
+          <w:rFonts w:ascii="Arial" w:hAnsi="Arial" w:cs="Arial"/>
+          <w:sz w:val="24"/>
+          <w:szCs w:val="24"/>
+        </w:rPr>
+        <w:t xml:space="preserve"> &lt;= 30</w:t>
       </w:r>
     </w:p>
     <w:p>
@@ -537,6 +642,9 @@
     </w:p>
     <w:p>
       <w:r>
+        <w:rPr>
+          <w:noProof/>
+        </w:rPr>
         <w:drawing>
           <wp:inline distT="0" distB="0" distL="0" distR="0" wp14:anchorId="2B8BB406" wp14:editId="60ADADEE">
             <wp:extent cx="5400040" cy="1783080"/>
@@ -589,6 +697,9 @@
     </w:p>
     <w:p>
       <w:r>
+        <w:rPr>
+          <w:noProof/>
+        </w:rPr>
         <w:drawing>
           <wp:inline distT="0" distB="0" distL="0" distR="0" wp14:anchorId="6233D8B1" wp14:editId="615FA404">
             <wp:extent cx="5400040" cy="1614805"/>
@@ -641,6 +752,9 @@
     </w:p>
     <w:p>
       <w:r>
+        <w:rPr>
+          <w:noProof/>
+        </w:rPr>
         <w:drawing>
           <wp:inline distT="0" distB="0" distL="0" distR="0" wp14:anchorId="5DCC448C" wp14:editId="4AA4E3C9">
             <wp:extent cx="5400040" cy="1781810"/>
@@ -693,6 +807,9 @@
     </w:p>
     <w:p>
       <w:r>
+        <w:rPr>
+          <w:noProof/>
+        </w:rPr>
         <w:drawing>
           <wp:inline distT="0" distB="0" distL="0" distR="0" wp14:anchorId="775947F8" wp14:editId="55C83F44">
             <wp:extent cx="5400040" cy="1764030"/>
@@ -745,6 +862,9 @@
     </w:p>
     <w:p>
       <w:r>
+        <w:rPr>
+          <w:noProof/>
+        </w:rPr>
         <w:lastRenderedPageBreak/>
         <w:drawing>
           <wp:inline distT="0" distB="0" distL="0" distR="0" wp14:anchorId="37ECE2BD" wp14:editId="6D0ECFE6">
@@ -798,6 +918,9 @@
     </w:p>
     <w:p>
       <w:r>
+        <w:rPr>
+          <w:noProof/>
+        </w:rPr>
         <w:drawing>
           <wp:inline distT="0" distB="0" distL="0" distR="0" wp14:anchorId="5B33D369" wp14:editId="35908AD6">
             <wp:extent cx="5400040" cy="1794510"/>
@@ -850,6 +973,9 @@
     </w:p>
     <w:p>
       <w:r>
+        <w:rPr>
+          <w:noProof/>
+        </w:rPr>
         <w:drawing>
           <wp:inline distT="0" distB="0" distL="0" distR="0" wp14:anchorId="246533FC" wp14:editId="7D577554">
             <wp:extent cx="3627120" cy="1289050"/>
@@ -931,10 +1057,697 @@
         <w:t xml:space="preserve">that they throw </w:t>
       </w:r>
       <w:r>
-        <w:t>an InvalidOperationException</w:t>
-      </w:r>
+        <w:t xml:space="preserve">an </w:t>
+      </w:r>
+      <w:proofErr w:type="spellStart"/>
+      <w:r>
+        <w:t>InvalidOperationException</w:t>
+      </w:r>
+      <w:proofErr w:type="spellEnd"/>
       <w:r>
         <w:t xml:space="preserve"> exception.</w:t>
+      </w:r>
+    </w:p>
+    <w:p>
+      <w:pPr>
+        <w:ind w:firstLine="360"/>
+        <w:rPr>
+          <w:rFonts w:ascii="Arial" w:hAnsi="Arial" w:cs="Arial"/>
+          <w:b/>
+          <w:bCs/>
+          <w:color w:val="2F5496" w:themeColor="accent1" w:themeShade="BF"/>
+          <w:sz w:val="28"/>
+          <w:szCs w:val="28"/>
+          <w:u w:val="single"/>
+        </w:rPr>
+      </w:pPr>
+      <w:r>
+        <w:rPr>
+          <w:rFonts w:ascii="Arial" w:hAnsi="Arial" w:cs="Arial"/>
+          <w:b/>
+          <w:bCs/>
+          <w:color w:val="2F5496" w:themeColor="accent1" w:themeShade="BF"/>
+          <w:sz w:val="28"/>
+          <w:szCs w:val="28"/>
+          <w:u w:val="single"/>
+        </w:rPr>
+        <w:t xml:space="preserve">Test cases for </w:t>
+      </w:r>
+      <w:proofErr w:type="spellStart"/>
+      <w:r>
+        <w:rPr>
+          <w:rFonts w:ascii="Arial" w:hAnsi="Arial" w:cs="Arial"/>
+          <w:b/>
+          <w:bCs/>
+          <w:color w:val="2F5496" w:themeColor="accent1" w:themeShade="BF"/>
+          <w:sz w:val="28"/>
+          <w:szCs w:val="28"/>
+          <w:u w:val="single"/>
+        </w:rPr>
+        <w:t>PostOffice</w:t>
+      </w:r>
+      <w:proofErr w:type="spellEnd"/>
+      <w:r>
+        <w:rPr>
+          <w:rFonts w:ascii="Arial" w:hAnsi="Arial" w:cs="Arial"/>
+          <w:b/>
+          <w:bCs/>
+          <w:color w:val="2F5496" w:themeColor="accent1" w:themeShade="BF"/>
+          <w:sz w:val="28"/>
+          <w:szCs w:val="28"/>
+          <w:u w:val="single"/>
+        </w:rPr>
+        <w:t xml:space="preserve"> class</w:t>
+      </w:r>
+    </w:p>
+    <w:p>
+      <w:pPr>
+        <w:jc w:val="both"/>
+      </w:pPr>
+      <w:r>
+        <w:t>We identified the type of this class as non-modal because the constraints are not related to the history nor the message sequences.</w:t>
+      </w:r>
+    </w:p>
+    <w:p>
+      <w:pPr>
+        <w:jc w:val="both"/>
+      </w:pPr>
+      <w:r>
+        <w:t>We started by identifying the class invariant by analyzing the restrictions:</w:t>
+      </w:r>
+    </w:p>
+    <w:p>
+      <w:pPr>
+        <w:pStyle w:val="PargrafodaLista"/>
+        <w:numPr>
+          <w:ilvl w:val="0"/>
+          <w:numId w:val="3"/>
+        </w:numPr>
+        <w:jc w:val="both"/>
+      </w:pPr>
+      <w:r>
+        <w:rPr>
+          <w:rFonts w:ascii="CMR10" w:hAnsi="CMR10" w:cs="CMR10"/>
+        </w:rPr>
+        <w:t>I</w:t>
+      </w:r>
+      <w:r>
+        <w:rPr>
+          <w:rFonts w:ascii="CMR10" w:hAnsi="CMR10" w:cs="CMR10"/>
+        </w:rPr>
+        <w:t>t is impossible t</w:t>
+      </w:r>
+      <w:r>
+        <w:rPr>
+          <w:rFonts w:ascii="CMR10" w:hAnsi="CMR10" w:cs="CMR10"/>
+        </w:rPr>
+        <w:t>o</w:t>
+      </w:r>
+      <w:r>
+        <w:rPr>
+          <w:rFonts w:ascii="CMR10" w:hAnsi="CMR10" w:cs="CMR10"/>
+        </w:rPr>
+        <w:t xml:space="preserve"> have two products with the same name registered in the same post o</w:t>
+      </w:r>
+      <w:r>
+        <w:rPr>
+          <w:rFonts w:ascii="CMR10" w:hAnsi="CMR10" w:cs="CMR10"/>
+        </w:rPr>
+        <w:t>ffi</w:t>
+      </w:r>
+      <w:r>
+        <w:rPr>
+          <w:rFonts w:ascii="CMR10" w:hAnsi="CMR10" w:cs="CMR10"/>
+        </w:rPr>
+        <w:t>ce</w:t>
+      </w:r>
+      <w:r>
+        <w:rPr>
+          <w:rFonts w:ascii="CMR10" w:hAnsi="CMR10" w:cs="CMR10"/>
+        </w:rPr>
+        <w:t xml:space="preserve"> </w:t>
+      </w:r>
+      <w:r>
+        <w:rPr>
+          <w:rFonts w:ascii="CMR10" w:hAnsi="CMR10" w:cs="CMR10"/>
+          <w:b/>
+          <w:bCs/>
+        </w:rPr>
+        <w:t>(for any p</w:t>
+      </w:r>
+      <w:r>
+        <w:rPr>
+          <w:rFonts w:ascii="CMR10" w:hAnsi="CMR10" w:cs="CMR10"/>
+          <w:b/>
+          <w:bCs/>
+          <w:vertAlign w:val="subscript"/>
+        </w:rPr>
+        <w:t>1</w:t>
+      </w:r>
+      <w:r>
+        <w:rPr>
+          <w:rFonts w:ascii="CMR10" w:hAnsi="CMR10" w:cs="CMR10"/>
+          <w:b/>
+          <w:bCs/>
+        </w:rPr>
+        <w:t>,p</w:t>
+      </w:r>
+      <w:r>
+        <w:rPr>
+          <w:rFonts w:ascii="CMR10" w:hAnsi="CMR10" w:cs="CMR10"/>
+          <w:b/>
+          <w:bCs/>
+          <w:vertAlign w:val="subscript"/>
+        </w:rPr>
+        <w:t>2</w:t>
+      </w:r>
+      <w:r>
+        <w:rPr>
+          <w:rFonts w:ascii="CMR10" w:hAnsi="CMR10" w:cs="CMR10"/>
+          <w:b/>
+          <w:bCs/>
+        </w:rPr>
+        <w:t xml:space="preserve"> in </w:t>
+      </w:r>
+      <w:proofErr w:type="spellStart"/>
+      <w:r>
+        <w:rPr>
+          <w:rFonts w:ascii="CMR10" w:hAnsi="CMR10" w:cs="CMR10"/>
+          <w:b/>
+          <w:bCs/>
+        </w:rPr>
+        <w:t>PostOffice.products</w:t>
+      </w:r>
+      <w:proofErr w:type="spellEnd"/>
+      <w:r>
+        <w:rPr>
+          <w:rFonts w:ascii="CMR10" w:hAnsi="CMR10" w:cs="CMR10"/>
+          <w:b/>
+          <w:bCs/>
+        </w:rPr>
+        <w:t>, p</w:t>
+      </w:r>
+      <w:r>
+        <w:rPr>
+          <w:rFonts w:ascii="CMR10" w:hAnsi="CMR10" w:cs="CMR10"/>
+          <w:b/>
+          <w:bCs/>
+          <w:vertAlign w:val="subscript"/>
+        </w:rPr>
+        <w:t>1</w:t>
+      </w:r>
+      <w:r>
+        <w:rPr>
+          <w:rFonts w:ascii="CMR10" w:hAnsi="CMR10" w:cs="CMR10"/>
+          <w:b/>
+          <w:bCs/>
+        </w:rPr>
+        <w:t xml:space="preserve">.name </w:t>
+      </w:r>
+      <w:r>
+        <w:rPr>
+          <w:rFonts w:ascii="Calibri" w:hAnsi="Calibri" w:cs="Calibri"/>
+          <w:b/>
+          <w:bCs/>
+        </w:rPr>
+        <w:t>=</w:t>
+      </w:r>
+      <w:r>
+        <w:rPr>
+          <w:rFonts w:ascii="CMR10" w:hAnsi="CMR10" w:cs="CMR10"/>
+          <w:b/>
+          <w:bCs/>
+        </w:rPr>
+        <w:t xml:space="preserve"> p</w:t>
+      </w:r>
+      <w:r>
+        <w:rPr>
+          <w:rFonts w:ascii="CMR10" w:hAnsi="CMR10" w:cs="CMR10"/>
+          <w:b/>
+          <w:bCs/>
+          <w:vertAlign w:val="subscript"/>
+        </w:rPr>
+        <w:t>2</w:t>
+      </w:r>
+      <w:r>
+        <w:rPr>
+          <w:rFonts w:ascii="CMR10" w:hAnsi="CMR10" w:cs="CMR10"/>
+          <w:b/>
+          <w:bCs/>
+        </w:rPr>
+        <w:t>.name</w:t>
+      </w:r>
+      <w:r>
+        <w:rPr>
+          <w:rFonts w:ascii="CMR10" w:hAnsi="CMR10" w:cs="CMR10"/>
+          <w:b/>
+          <w:bCs/>
+        </w:rPr>
+        <w:t xml:space="preserve"> =&gt; p</w:t>
+      </w:r>
+      <w:r>
+        <w:rPr>
+          <w:rFonts w:ascii="CMR10" w:hAnsi="CMR10" w:cs="CMR10"/>
+          <w:b/>
+          <w:bCs/>
+          <w:vertAlign w:val="subscript"/>
+        </w:rPr>
+        <w:t>1</w:t>
+      </w:r>
+      <w:r>
+        <w:rPr>
+          <w:rFonts w:ascii="CMR10" w:hAnsi="CMR10" w:cs="CMR10"/>
+          <w:b/>
+          <w:bCs/>
+        </w:rPr>
+        <w:t xml:space="preserve"> = p</w:t>
+      </w:r>
+      <w:r>
+        <w:rPr>
+          <w:rFonts w:ascii="CMR10" w:hAnsi="CMR10" w:cs="CMR10"/>
+          <w:b/>
+          <w:bCs/>
+          <w:vertAlign w:val="subscript"/>
+        </w:rPr>
+        <w:t>2</w:t>
+      </w:r>
+      <w:r>
+        <w:rPr>
+          <w:rFonts w:ascii="CMR10" w:hAnsi="CMR10" w:cs="CMR10"/>
+          <w:b/>
+          <w:bCs/>
+        </w:rPr>
+        <w:t>)</w:t>
+      </w:r>
+    </w:p>
+    <w:p>
+      <w:pPr>
+        <w:pStyle w:val="PargrafodaLista"/>
+        <w:numPr>
+          <w:ilvl w:val="0"/>
+          <w:numId w:val="3"/>
+        </w:numPr>
+        <w:autoSpaceDE w:val="0"/>
+        <w:autoSpaceDN w:val="0"/>
+        <w:adjustRightInd w:val="0"/>
+        <w:spacing w:after="0" w:line="240" w:lineRule="auto"/>
+        <w:rPr>
+          <w:rFonts w:ascii="CMR10" w:hAnsi="CMR10" w:cs="CMR10"/>
+          <w:b/>
+          <w:bCs/>
+        </w:rPr>
+      </w:pPr>
+      <w:r>
+        <w:rPr>
+          <w:rFonts w:ascii="CMR10" w:hAnsi="CMR10" w:cs="CMR10"/>
+        </w:rPr>
+        <w:t>The total amount of products presented at a post o</w:t>
+      </w:r>
+      <w:r>
+        <w:rPr>
+          <w:rFonts w:ascii="CMR10" w:hAnsi="CMR10" w:cs="CMR10"/>
+        </w:rPr>
+        <w:t>ffi</w:t>
+      </w:r>
+      <w:r>
+        <w:rPr>
+          <w:rFonts w:ascii="CMR10" w:hAnsi="CMR10" w:cs="CMR10"/>
+        </w:rPr>
+        <w:t>ce</w:t>
+      </w:r>
+      <w:r>
+        <w:rPr>
+          <w:rFonts w:ascii="CMR10" w:hAnsi="CMR10" w:cs="CMR10"/>
+        </w:rPr>
+        <w:t xml:space="preserve"> </w:t>
+      </w:r>
+      <w:r>
+        <w:rPr>
+          <w:rFonts w:ascii="CMR10" w:hAnsi="CMR10" w:cs="CMR10"/>
+        </w:rPr>
+        <w:t>cannot exceed a given threshold</w:t>
+      </w:r>
+      <w:r>
+        <w:rPr>
+          <w:rFonts w:ascii="CMR10" w:hAnsi="CMR10" w:cs="CMR10"/>
+        </w:rPr>
+        <w:t>(…)</w:t>
+      </w:r>
+      <w:r>
+        <w:rPr>
+          <w:rFonts w:ascii="CMR10" w:hAnsi="CMR10" w:cs="CMR10"/>
+        </w:rPr>
+        <w:t xml:space="preserve"> This maximum number of products can vary between 2 and 20 and it is speci</w:t>
+      </w:r>
+      <w:r>
+        <w:rPr>
+          <w:rFonts w:ascii="CMR10" w:hAnsi="CMR10" w:cs="CMR10"/>
+        </w:rPr>
+        <w:t>fied</w:t>
+      </w:r>
+      <w:r>
+        <w:rPr>
+          <w:rFonts w:ascii="CMR10" w:hAnsi="CMR10" w:cs="CMR10"/>
+        </w:rPr>
+        <w:t xml:space="preserve"> when you create a post o</w:t>
+      </w:r>
+      <w:r>
+        <w:rPr>
+          <w:rFonts w:ascii="CMR10" w:hAnsi="CMR10" w:cs="CMR10"/>
+        </w:rPr>
+        <w:t>ffi</w:t>
+      </w:r>
+      <w:r>
+        <w:rPr>
+          <w:rFonts w:ascii="CMR10" w:hAnsi="CMR10" w:cs="CMR10"/>
+        </w:rPr>
+        <w:t>ce</w:t>
+      </w:r>
+      <w:r>
+        <w:rPr>
+          <w:rFonts w:ascii="CMR10" w:hAnsi="CMR10" w:cs="CMR10"/>
+        </w:rPr>
+        <w:t xml:space="preserve"> </w:t>
+      </w:r>
+      <w:r>
+        <w:rPr>
+          <w:rFonts w:ascii="CMR10" w:hAnsi="CMR10" w:cs="CMR10"/>
+          <w:b/>
+          <w:bCs/>
+        </w:rPr>
+        <w:t xml:space="preserve">(for each </w:t>
+      </w:r>
+      <w:proofErr w:type="spellStart"/>
+      <w:r>
+        <w:rPr>
+          <w:rFonts w:ascii="CMR10" w:hAnsi="CMR10" w:cs="CMR10"/>
+          <w:b/>
+          <w:bCs/>
+        </w:rPr>
+        <w:t>PostOffice</w:t>
+      </w:r>
+      <w:proofErr w:type="spellEnd"/>
+      <w:r>
+        <w:rPr>
+          <w:rFonts w:ascii="CMR10" w:hAnsi="CMR10" w:cs="CMR10"/>
+          <w:b/>
+          <w:bCs/>
+        </w:rPr>
+        <w:t xml:space="preserve"> as p</w:t>
+      </w:r>
+      <w:r>
+        <w:rPr>
+          <w:rFonts w:ascii="CMR10" w:hAnsi="CMR10" w:cs="CMR10"/>
+          <w:b/>
+          <w:bCs/>
+        </w:rPr>
+        <w:t>o</w:t>
+      </w:r>
+      <w:r>
+        <w:rPr>
+          <w:rFonts w:ascii="CMR10" w:hAnsi="CMR10" w:cs="CMR10"/>
+          <w:b/>
+          <w:bCs/>
+        </w:rPr>
+        <w:t xml:space="preserve">, </w:t>
+      </w:r>
+      <w:proofErr w:type="spellStart"/>
+      <w:r>
+        <w:rPr>
+          <w:rFonts w:ascii="CMR10" w:hAnsi="CMR10" w:cs="CMR10"/>
+          <w:b/>
+          <w:bCs/>
+        </w:rPr>
+        <w:t>p</w:t>
+      </w:r>
+      <w:r>
+        <w:rPr>
+          <w:rFonts w:ascii="CMR10" w:hAnsi="CMR10" w:cs="CMR10"/>
+          <w:b/>
+          <w:bCs/>
+        </w:rPr>
+        <w:t>o</w:t>
+      </w:r>
+      <w:r>
+        <w:rPr>
+          <w:rFonts w:ascii="CMR10" w:hAnsi="CMR10" w:cs="CMR10"/>
+          <w:b/>
+          <w:bCs/>
+        </w:rPr>
+        <w:t>.</w:t>
+      </w:r>
+      <w:r>
+        <w:rPr>
+          <w:rFonts w:ascii="CMR10" w:hAnsi="CMR10" w:cs="CMR10"/>
+          <w:b/>
+          <w:bCs/>
+        </w:rPr>
+        <w:t>products</w:t>
+      </w:r>
+      <w:r>
+        <w:rPr>
+          <w:rFonts w:ascii="CMR10" w:hAnsi="CMR10" w:cs="CMR10"/>
+          <w:b/>
+          <w:bCs/>
+        </w:rPr>
+        <w:t>.size</w:t>
+      </w:r>
+      <w:proofErr w:type="spellEnd"/>
+      <w:r>
+        <w:rPr>
+          <w:rFonts w:ascii="CMR10" w:hAnsi="CMR10" w:cs="CMR10"/>
+          <w:b/>
+          <w:bCs/>
+        </w:rPr>
+        <w:t xml:space="preserve">() &lt;= </w:t>
+      </w:r>
+      <w:proofErr w:type="spellStart"/>
+      <w:r>
+        <w:rPr>
+          <w:rFonts w:ascii="CMR10" w:hAnsi="CMR10" w:cs="CMR10"/>
+          <w:b/>
+          <w:bCs/>
+        </w:rPr>
+        <w:t>p</w:t>
+      </w:r>
+      <w:r>
+        <w:rPr>
+          <w:rFonts w:ascii="CMR10" w:hAnsi="CMR10" w:cs="CMR10"/>
+          <w:b/>
+          <w:bCs/>
+        </w:rPr>
+        <w:t>o</w:t>
+      </w:r>
+      <w:r>
+        <w:rPr>
+          <w:rFonts w:ascii="CMR10" w:hAnsi="CMR10" w:cs="CMR10"/>
+          <w:b/>
+          <w:bCs/>
+        </w:rPr>
+        <w:t>.maxNumberOfProducts</w:t>
+      </w:r>
+      <w:proofErr w:type="spellEnd"/>
+      <w:r>
+        <w:rPr>
+          <w:rFonts w:ascii="CMR10" w:hAnsi="CMR10" w:cs="CMR10"/>
+          <w:b/>
+          <w:bCs/>
+        </w:rPr>
+        <w:t xml:space="preserve"> </w:t>
+      </w:r>
+      <w:r>
+        <w:rPr>
+          <w:rFonts w:ascii="CMR10" w:hAnsi="CMR10" w:cs="CMR10"/>
+          <w:b/>
+          <w:bCs/>
+        </w:rPr>
+        <w:t xml:space="preserve">&amp; </w:t>
+      </w:r>
+      <w:r>
+        <w:rPr>
+          <w:rFonts w:ascii="CMR10" w:hAnsi="CMR10" w:cs="CMR10"/>
+          <w:b/>
+          <w:bCs/>
+        </w:rPr>
+        <w:t xml:space="preserve">2 &lt;= </w:t>
+      </w:r>
+      <w:proofErr w:type="spellStart"/>
+      <w:r>
+        <w:rPr>
+          <w:rFonts w:ascii="CMR10" w:hAnsi="CMR10" w:cs="CMR10"/>
+          <w:b/>
+          <w:bCs/>
+        </w:rPr>
+        <w:t>p</w:t>
+      </w:r>
+      <w:r>
+        <w:rPr>
+          <w:rFonts w:ascii="CMR10" w:hAnsi="CMR10" w:cs="CMR10"/>
+          <w:b/>
+          <w:bCs/>
+        </w:rPr>
+        <w:t>o</w:t>
+      </w:r>
+      <w:r>
+        <w:rPr>
+          <w:rFonts w:ascii="CMR10" w:hAnsi="CMR10" w:cs="CMR10"/>
+          <w:b/>
+          <w:bCs/>
+        </w:rPr>
+        <w:t>.maxNumberOfProducts</w:t>
+      </w:r>
+      <w:proofErr w:type="spellEnd"/>
+      <w:r>
+        <w:rPr>
+          <w:rFonts w:ascii="CMR10" w:hAnsi="CMR10" w:cs="CMR10"/>
+          <w:b/>
+          <w:bCs/>
+        </w:rPr>
+        <w:t xml:space="preserve"> &lt;= 20)</w:t>
+      </w:r>
+    </w:p>
+    <w:p>
+      <w:pPr>
+        <w:pStyle w:val="PargrafodaLista"/>
+        <w:numPr>
+          <w:ilvl w:val="0"/>
+          <w:numId w:val="3"/>
+        </w:numPr>
+        <w:autoSpaceDE w:val="0"/>
+        <w:autoSpaceDN w:val="0"/>
+        <w:adjustRightInd w:val="0"/>
+        <w:spacing w:after="0" w:line="240" w:lineRule="auto"/>
+        <w:rPr>
+          <w:rFonts w:ascii="CMR10" w:hAnsi="CMR10" w:cs="CMR10"/>
+          <w:b/>
+          <w:bCs/>
+        </w:rPr>
+      </w:pPr>
+      <w:r>
+        <w:rPr>
+          <w:rFonts w:ascii="CMR10" w:hAnsi="CMR10" w:cs="CMR10"/>
+        </w:rPr>
+        <w:t>The unit price and the number of units of a product cannot be</w:t>
+      </w:r>
+      <w:r>
+        <w:rPr>
+          <w:rFonts w:ascii="CMR10" w:hAnsi="CMR10" w:cs="CMR10"/>
+        </w:rPr>
+        <w:t xml:space="preserve"> </w:t>
+      </w:r>
+      <w:r>
+        <w:rPr>
+          <w:rFonts w:ascii="CMR10" w:hAnsi="CMR10" w:cs="CMR10"/>
+        </w:rPr>
+        <w:t xml:space="preserve">a negative </w:t>
+      </w:r>
+      <w:r>
+        <w:rPr>
+          <w:rFonts w:ascii="CMR10" w:hAnsi="CMR10" w:cs="CMR10"/>
+        </w:rPr>
+        <w:t>number</w:t>
+      </w:r>
+      <w:r>
+        <w:rPr>
+          <w:rFonts w:ascii="CMR10" w:hAnsi="CMR10" w:cs="CMR10"/>
+          <w:b/>
+          <w:bCs/>
+        </w:rPr>
+        <w:t xml:space="preserve"> (</w:t>
+      </w:r>
+      <w:r>
+        <w:rPr>
+          <w:rFonts w:ascii="CMR10" w:hAnsi="CMR10" w:cs="CMR10"/>
+          <w:b/>
+          <w:bCs/>
+        </w:rPr>
+        <w:t xml:space="preserve">for each p in </w:t>
+      </w:r>
+      <w:proofErr w:type="spellStart"/>
+      <w:r>
+        <w:rPr>
+          <w:rFonts w:ascii="CMR10" w:hAnsi="CMR10" w:cs="CMR10"/>
+          <w:b/>
+          <w:bCs/>
+        </w:rPr>
+        <w:t>PostOffice.products</w:t>
+      </w:r>
+      <w:proofErr w:type="spellEnd"/>
+      <w:r>
+        <w:rPr>
+          <w:rFonts w:ascii="CMR10" w:hAnsi="CMR10" w:cs="CMR10"/>
+          <w:b/>
+          <w:bCs/>
+        </w:rPr>
+        <w:t xml:space="preserve">, </w:t>
+      </w:r>
+      <w:proofErr w:type="spellStart"/>
+      <w:r>
+        <w:rPr>
+          <w:rFonts w:ascii="CMR10" w:hAnsi="CMR10" w:cs="CMR10"/>
+          <w:b/>
+          <w:bCs/>
+        </w:rPr>
+        <w:t>p.price</w:t>
+      </w:r>
+      <w:proofErr w:type="spellEnd"/>
+      <w:r>
+        <w:rPr>
+          <w:rFonts w:ascii="CMR10" w:hAnsi="CMR10" w:cs="CMR10"/>
+          <w:b/>
+          <w:bCs/>
+        </w:rPr>
+        <w:t xml:space="preserve"> &gt;</w:t>
+      </w:r>
+      <w:r>
+        <w:rPr>
+          <w:rFonts w:ascii="CMR10" w:hAnsi="CMR10" w:cs="CMR10"/>
+          <w:b/>
+          <w:bCs/>
+        </w:rPr>
+        <w:t>=</w:t>
+      </w:r>
+      <w:r>
+        <w:rPr>
+          <w:rFonts w:ascii="CMR10" w:hAnsi="CMR10" w:cs="CMR10"/>
+          <w:b/>
+          <w:bCs/>
+        </w:rPr>
+        <w:t xml:space="preserve">0 &amp; </w:t>
+      </w:r>
+      <w:proofErr w:type="spellStart"/>
+      <w:r>
+        <w:rPr>
+          <w:rFonts w:ascii="CMR10" w:hAnsi="CMR10" w:cs="CMR10"/>
+          <w:b/>
+          <w:bCs/>
+        </w:rPr>
+        <w:t>p.quantity</w:t>
+      </w:r>
+      <w:proofErr w:type="spellEnd"/>
+      <w:r>
+        <w:rPr>
+          <w:rFonts w:ascii="CMR10" w:hAnsi="CMR10" w:cs="CMR10"/>
+          <w:b/>
+          <w:bCs/>
+        </w:rPr>
+        <w:t xml:space="preserve"> &gt;</w:t>
+      </w:r>
+      <w:r>
+        <w:rPr>
+          <w:rFonts w:ascii="CMR10" w:hAnsi="CMR10" w:cs="CMR10"/>
+          <w:b/>
+          <w:bCs/>
+        </w:rPr>
+        <w:t>=</w:t>
+      </w:r>
+      <w:r>
+        <w:rPr>
+          <w:rFonts w:ascii="CMR10" w:hAnsi="CMR10" w:cs="CMR10"/>
+          <w:b/>
+          <w:bCs/>
+        </w:rPr>
+        <w:t xml:space="preserve"> 0)</w:t>
       </w:r>
     </w:p>
     <w:sectPr>
@@ -1013,8 +1826,9 @@
         <w:sz w:val="18"/>
         <w:szCs w:val="18"/>
       </w:rPr>
-      <w:t>TVS</w:t>
+      <w:t xml:space="preserve">TVS – Project </w:t>
     </w:r>
+    <w:proofErr w:type="spellStart"/>
     <w:r>
       <w:rPr>
         <w:rFonts w:ascii="Arial" w:hAnsi="Arial" w:cs="Arial"/>
@@ -1022,8 +1836,9 @@
         <w:sz w:val="18"/>
         <w:szCs w:val="18"/>
       </w:rPr>
-      <w:t xml:space="preserve"> </w:t>
+      <w:t>Report</w:t>
     </w:r>
+    <w:proofErr w:type="spellEnd"/>
     <w:r>
       <w:rPr>
         <w:rFonts w:ascii="Arial" w:hAnsi="Arial" w:cs="Arial"/>
@@ -1031,61 +1846,7 @@
         <w:sz w:val="18"/>
         <w:szCs w:val="18"/>
       </w:rPr>
-      <w:t>–</w:t>
-    </w:r>
-    <w:r>
-      <w:rPr>
-        <w:rFonts w:ascii="Arial" w:hAnsi="Arial" w:cs="Arial"/>
-        <w:color w:val="000000"/>
-        <w:sz w:val="18"/>
-        <w:szCs w:val="18"/>
-      </w:rPr>
-      <w:t xml:space="preserve"> </w:t>
-    </w:r>
-    <w:r>
-      <w:rPr>
-        <w:rFonts w:ascii="Arial" w:hAnsi="Arial" w:cs="Arial"/>
-        <w:color w:val="000000"/>
-        <w:sz w:val="18"/>
-        <w:szCs w:val="18"/>
-      </w:rPr>
-      <w:t>Project Report</w:t>
-    </w:r>
-    <w:r>
-      <w:rPr>
-        <w:rFonts w:ascii="Arial" w:hAnsi="Arial" w:cs="Arial"/>
-        <w:color w:val="000000"/>
-        <w:sz w:val="18"/>
-        <w:szCs w:val="18"/>
-      </w:rPr>
-      <w:t xml:space="preserve"> - 201</w:t>
-    </w:r>
-    <w:r>
-      <w:rPr>
-        <w:rFonts w:ascii="Arial" w:hAnsi="Arial" w:cs="Arial"/>
-        <w:color w:val="000000"/>
-        <w:sz w:val="18"/>
-        <w:szCs w:val="18"/>
-      </w:rPr>
-      <w:t>9</w:t>
-    </w:r>
-    <w:r>
-      <w:rPr>
-        <w:rFonts w:ascii="Arial" w:hAnsi="Arial" w:cs="Arial"/>
-        <w:color w:val="000000"/>
-        <w:sz w:val="18"/>
-        <w:szCs w:val="18"/>
-      </w:rPr>
-      <w:t>-</w:t>
-    </w:r>
-    <w:r>
-      <w:rPr>
-        <w:rFonts w:ascii="Arial" w:hAnsi="Arial" w:cs="Arial"/>
-        <w:color w:val="000000"/>
-        <w:sz w:val="18"/>
-        <w:szCs w:val="18"/>
-      </w:rPr>
-      <w:t>2020</w:t>
+      <w:t xml:space="preserve"> - 2019-2020</w:t>
     </w:r>
   </w:p>
   <w:p>
@@ -1097,7 +1858,8 @@
       <w:spacing w:before="0" w:beforeAutospacing="0" w:after="0" w:afterAutospacing="0"/>
       <w:jc w:val="center"/>
     </w:pPr>
-    <w:bookmarkStart w:id="0" w:name="_Hlk36478524"/>
+    <w:bookmarkStart w:id="1" w:name="_Hlk36478524"/>
+    <w:proofErr w:type="spellStart"/>
     <w:r>
       <w:rPr>
         <w:rFonts w:ascii="Arial" w:hAnsi="Arial" w:cs="Arial"/>
@@ -1105,8 +1867,9 @@
         <w:sz w:val="18"/>
         <w:szCs w:val="18"/>
       </w:rPr>
-      <w:t>Group 10</w:t>
+      <w:t>Group</w:t>
     </w:r>
+    <w:proofErr w:type="spellEnd"/>
     <w:r>
       <w:rPr>
         <w:rFonts w:ascii="Arial" w:hAnsi="Arial" w:cs="Arial"/>
@@ -1114,7 +1877,7 @@
         <w:sz w:val="18"/>
         <w:szCs w:val="18"/>
       </w:rPr>
-      <w:t xml:space="preserve"> João Freitas (87671)</w:t>
+      <w:t xml:space="preserve"> 10</w:t>
     </w:r>
     <w:r>
       <w:rPr>
@@ -1123,9 +1886,8 @@
         <w:sz w:val="18"/>
         <w:szCs w:val="18"/>
       </w:rPr>
-      <w:t xml:space="preserve">, </w:t>
+      <w:t xml:space="preserve"> João Freitas (87671)</w:t>
     </w:r>
-    <w:bookmarkStart w:id="1" w:name="_Hlk36478612"/>
     <w:r>
       <w:rPr>
         <w:rFonts w:ascii="Arial" w:hAnsi="Arial" w:cs="Arial"/>
@@ -1133,8 +1895,9 @@
         <w:sz w:val="18"/>
         <w:szCs w:val="18"/>
       </w:rPr>
-      <w:t>Diogo Faustino</w:t>
+      <w:t xml:space="preserve">, </w:t>
     </w:r>
+    <w:bookmarkStart w:id="2" w:name="_Hlk36478612"/>
     <w:r>
       <w:rPr>
         <w:rFonts w:ascii="Arial" w:hAnsi="Arial" w:cs="Arial"/>
@@ -1142,7 +1905,7 @@
         <w:sz w:val="18"/>
         <w:szCs w:val="18"/>
       </w:rPr>
-      <w:t xml:space="preserve"> (</w:t>
+      <w:t>Diogo Faustino</w:t>
     </w:r>
     <w:r>
       <w:rPr>
@@ -1151,7 +1914,7 @@
         <w:sz w:val="18"/>
         <w:szCs w:val="18"/>
       </w:rPr>
-      <w:t>97081</w:t>
+      <w:t xml:space="preserve"> (</w:t>
     </w:r>
     <w:r>
       <w:rPr>
@@ -1160,11 +1923,20 @@
         <w:sz w:val="18"/>
         <w:szCs w:val="18"/>
       </w:rPr>
+      <w:t>97081</w:t>
+    </w:r>
+    <w:r>
+      <w:rPr>
+        <w:rFonts w:ascii="Arial" w:hAnsi="Arial" w:cs="Arial"/>
+        <w:color w:val="000000"/>
+        <w:sz w:val="18"/>
+        <w:szCs w:val="18"/>
+      </w:rPr>
       <w:t>)</w:t>
     </w:r>
   </w:p>
-  <w:bookmarkEnd w:id="0"/>
   <w:bookmarkEnd w:id="1"/>
+  <w:bookmarkEnd w:id="2"/>
   <w:p>
     <w:pPr>
       <w:pStyle w:val="Cabealho"/>
@@ -1406,11 +2178,127 @@
       </w:rPr>
     </w:lvl>
   </w:abstractNum>
+  <w:abstractNum w:abstractNumId="2" w15:restartNumberingAfterBreak="0">
+    <w:nsid w:val="7DFD2166"/>
+    <w:multiLevelType w:val="hybridMultilevel"/>
+    <w:tmpl w:val="98A6815E"/>
+    <w:lvl w:ilvl="0" w:tplc="08160001">
+      <w:start w:val="1"/>
+      <w:numFmt w:val="bullet"/>
+      <w:lvlText w:val=""/>
+      <w:lvlJc w:val="left"/>
+      <w:pPr>
+        <w:ind w:left="720" w:hanging="360"/>
+      </w:pPr>
+      <w:rPr>
+        <w:rFonts w:ascii="Symbol" w:hAnsi="Symbol" w:cs="Symbol" w:hint="default"/>
+      </w:rPr>
+    </w:lvl>
+    <w:lvl w:ilvl="1" w:tplc="08160003" w:tentative="1">
+      <w:start w:val="1"/>
+      <w:numFmt w:val="bullet"/>
+      <w:lvlText w:val="o"/>
+      <w:lvlJc w:val="left"/>
+      <w:pPr>
+        <w:ind w:left="1440" w:hanging="360"/>
+      </w:pPr>
+      <w:rPr>
+        <w:rFonts w:ascii="Courier New" w:hAnsi="Courier New" w:cs="Courier New" w:hint="default"/>
+      </w:rPr>
+    </w:lvl>
+    <w:lvl w:ilvl="2" w:tplc="08160005" w:tentative="1">
+      <w:start w:val="1"/>
+      <w:numFmt w:val="bullet"/>
+      <w:lvlText w:val=""/>
+      <w:lvlJc w:val="left"/>
+      <w:pPr>
+        <w:ind w:left="2160" w:hanging="360"/>
+      </w:pPr>
+      <w:rPr>
+        <w:rFonts w:ascii="Wingdings" w:hAnsi="Wingdings" w:cs="Wingdings" w:hint="default"/>
+      </w:rPr>
+    </w:lvl>
+    <w:lvl w:ilvl="3" w:tplc="08160001" w:tentative="1">
+      <w:start w:val="1"/>
+      <w:numFmt w:val="bullet"/>
+      <w:lvlText w:val=""/>
+      <w:lvlJc w:val="left"/>
+      <w:pPr>
+        <w:ind w:left="2880" w:hanging="360"/>
+      </w:pPr>
+      <w:rPr>
+        <w:rFonts w:ascii="Symbol" w:hAnsi="Symbol" w:cs="Symbol" w:hint="default"/>
+      </w:rPr>
+    </w:lvl>
+    <w:lvl w:ilvl="4" w:tplc="08160003" w:tentative="1">
+      <w:start w:val="1"/>
+      <w:numFmt w:val="bullet"/>
+      <w:lvlText w:val="o"/>
+      <w:lvlJc w:val="left"/>
+      <w:pPr>
+        <w:ind w:left="3600" w:hanging="360"/>
+      </w:pPr>
+      <w:rPr>
+        <w:rFonts w:ascii="Courier New" w:hAnsi="Courier New" w:cs="Courier New" w:hint="default"/>
+      </w:rPr>
+    </w:lvl>
+    <w:lvl w:ilvl="5" w:tplc="08160005" w:tentative="1">
+      <w:start w:val="1"/>
+      <w:numFmt w:val="bullet"/>
+      <w:lvlText w:val=""/>
+      <w:lvlJc w:val="left"/>
+      <w:pPr>
+        <w:ind w:left="4320" w:hanging="360"/>
+      </w:pPr>
+      <w:rPr>
+        <w:rFonts w:ascii="Wingdings" w:hAnsi="Wingdings" w:cs="Wingdings" w:hint="default"/>
+      </w:rPr>
+    </w:lvl>
+    <w:lvl w:ilvl="6" w:tplc="08160001" w:tentative="1">
+      <w:start w:val="1"/>
+      <w:numFmt w:val="bullet"/>
+      <w:lvlText w:val=""/>
+      <w:lvlJc w:val="left"/>
+      <w:pPr>
+        <w:ind w:left="5040" w:hanging="360"/>
+      </w:pPr>
+      <w:rPr>
+        <w:rFonts w:ascii="Symbol" w:hAnsi="Symbol" w:cs="Symbol" w:hint="default"/>
+      </w:rPr>
+    </w:lvl>
+    <w:lvl w:ilvl="7" w:tplc="08160003" w:tentative="1">
+      <w:start w:val="1"/>
+      <w:numFmt w:val="bullet"/>
+      <w:lvlText w:val="o"/>
+      <w:lvlJc w:val="left"/>
+      <w:pPr>
+        <w:ind w:left="5760" w:hanging="360"/>
+      </w:pPr>
+      <w:rPr>
+        <w:rFonts w:ascii="Courier New" w:hAnsi="Courier New" w:cs="Courier New" w:hint="default"/>
+      </w:rPr>
+    </w:lvl>
+    <w:lvl w:ilvl="8" w:tplc="08160005" w:tentative="1">
+      <w:start w:val="1"/>
+      <w:numFmt w:val="bullet"/>
+      <w:lvlText w:val=""/>
+      <w:lvlJc w:val="left"/>
+      <w:pPr>
+        <w:ind w:left="6480" w:hanging="360"/>
+      </w:pPr>
+      <w:rPr>
+        <w:rFonts w:ascii="Wingdings" w:hAnsi="Wingdings" w:cs="Wingdings" w:hint="default"/>
+      </w:rPr>
+    </w:lvl>
+  </w:abstractNum>
   <w:num w:numId="1">
     <w:abstractNumId w:val="1"/>
   </w:num>
   <w:num w:numId="2">
     <w:abstractNumId w:val="0"/>
+  </w:num>
+  <w:num w:numId="3">
+    <w:abstractNumId w:val="2"/>
   </w:num>
 </w:numbering>
 </file>
@@ -1813,6 +2701,7 @@
   <w:style w:type="paragraph" w:default="1" w:styleId="Normal">
     <w:name w:val="Normal"/>
     <w:qFormat/>
+    <w:rsid w:val="00C962A6"/>
     <w:rPr>
       <w:lang w:val="en-US"/>
     </w:rPr>
@@ -1820,6 +2709,7 @@
   <w:style w:type="character" w:default="1" w:styleId="Tipodeletrapredefinidodopargrafo">
     <w:name w:val="Default Paragraph Font"/>
     <w:uiPriority w:val="1"/>
+    <w:semiHidden/>
     <w:unhideWhenUsed/>
   </w:style>
   <w:style w:type="table" w:default="1" w:styleId="Tabelanormal">

</xml_diff>

<commit_message>
Adds final test cases
</commit_message>
<xml_diff>
--- a/Report.docx
+++ b/Report.docx
@@ -91,21 +91,12 @@
           <w:color w:val="000000"/>
         </w:rPr>
       </w:pPr>
-      <w:proofErr w:type="spellStart"/>
       <w:r>
         <w:rPr>
           <w:rFonts w:ascii="Arial" w:hAnsi="Arial" w:cs="Arial"/>
           <w:color w:val="000000"/>
         </w:rPr>
-        <w:t>Group</w:t>
-      </w:r>
-      <w:proofErr w:type="spellEnd"/>
-      <w:r>
-        <w:rPr>
-          <w:rFonts w:ascii="Arial" w:hAnsi="Arial" w:cs="Arial"/>
-          <w:color w:val="000000"/>
-        </w:rPr>
-        <w:t xml:space="preserve"> 10</w:t>
+        <w:t>Group 10</w:t>
       </w:r>
       <w:r>
         <w:rPr>
@@ -181,22 +172,8 @@
           <w:szCs w:val="28"/>
           <w:u w:val="single"/>
         </w:rPr>
-        <w:t xml:space="preserve"> for </w:t>
-      </w:r>
-      <w:proofErr w:type="spellStart"/>
-      <w:r>
-        <w:rPr>
-          <w:rFonts w:ascii="Arial" w:hAnsi="Arial" w:cs="Arial"/>
-          <w:b/>
-          <w:bCs/>
-          <w:color w:val="2F5496" w:themeColor="accent1" w:themeShade="BF"/>
-          <w:sz w:val="28"/>
-          <w:szCs w:val="28"/>
-          <w:u w:val="single"/>
-        </w:rPr>
-        <w:t>computeCreditBill</w:t>
-      </w:r>
-      <w:proofErr w:type="spellEnd"/>
+        <w:t xml:space="preserve"> for computeCreditBill</w:t>
+      </w:r>
       <w:r>
         <w:rPr>
           <w:rFonts w:ascii="Arial" w:hAnsi="Arial" w:cs="Arial"/>
@@ -379,25 +356,7 @@
           <w:sz w:val="24"/>
           <w:szCs w:val="24"/>
         </w:rPr>
-        <w:t xml:space="preserve">V0 -&gt; time = 0 &amp; 15 &lt;= </w:t>
-      </w:r>
-      <w:proofErr w:type="spellStart"/>
-      <w:r>
-        <w:rPr>
-          <w:rFonts w:ascii="Arial" w:hAnsi="Arial" w:cs="Arial"/>
-          <w:sz w:val="24"/>
-          <w:szCs w:val="24"/>
-        </w:rPr>
-        <w:t>nb_purchases</w:t>
-      </w:r>
-      <w:proofErr w:type="spellEnd"/>
-      <w:r>
-        <w:rPr>
-          <w:rFonts w:ascii="Arial" w:hAnsi="Arial" w:cs="Arial"/>
-          <w:sz w:val="24"/>
-          <w:szCs w:val="24"/>
-        </w:rPr>
-        <w:t xml:space="preserve"> &lt;= 30</w:t>
+        <w:t>V0 -&gt; time = 0 &amp; 15 &lt;= nb_purchases &lt;= 30</w:t>
       </w:r>
     </w:p>
     <w:p>
@@ -419,25 +378,7 @@
           <w:sz w:val="24"/>
           <w:szCs w:val="24"/>
         </w:rPr>
-        <w:t xml:space="preserve">V1 -&gt; time = 0 &amp; </w:t>
-      </w:r>
-      <w:proofErr w:type="spellStart"/>
-      <w:r>
-        <w:rPr>
-          <w:rFonts w:ascii="Arial" w:hAnsi="Arial" w:cs="Arial"/>
-          <w:sz w:val="24"/>
-          <w:szCs w:val="24"/>
-        </w:rPr>
-        <w:t>nb_purchases</w:t>
-      </w:r>
-      <w:proofErr w:type="spellEnd"/>
-      <w:r>
-        <w:rPr>
-          <w:rFonts w:ascii="Arial" w:hAnsi="Arial" w:cs="Arial"/>
-          <w:sz w:val="24"/>
-          <w:szCs w:val="24"/>
-        </w:rPr>
-        <w:t xml:space="preserve"> &lt; 15</w:t>
+        <w:t>V1 -&gt; time = 0 &amp; nb_purchases &lt; 15</w:t>
       </w:r>
     </w:p>
     <w:p>
@@ -459,25 +400,7 @@
           <w:sz w:val="24"/>
           <w:szCs w:val="24"/>
         </w:rPr>
-        <w:t xml:space="preserve">V2 -&gt; time = 0 &amp; </w:t>
-      </w:r>
-      <w:proofErr w:type="spellStart"/>
-      <w:r>
-        <w:rPr>
-          <w:rFonts w:ascii="Arial" w:hAnsi="Arial" w:cs="Arial"/>
-          <w:sz w:val="24"/>
-          <w:szCs w:val="24"/>
-        </w:rPr>
-        <w:t>nb_purchases</w:t>
-      </w:r>
-      <w:proofErr w:type="spellEnd"/>
-      <w:r>
-        <w:rPr>
-          <w:rFonts w:ascii="Arial" w:hAnsi="Arial" w:cs="Arial"/>
-          <w:sz w:val="24"/>
-          <w:szCs w:val="24"/>
-        </w:rPr>
-        <w:t xml:space="preserve"> &gt; 30 &amp; cost &gt; 1000</w:t>
+        <w:t>V2 -&gt; time = 0 &amp; nb_purchases &gt; 30 &amp; cost &gt; 1000</w:t>
       </w:r>
     </w:p>
     <w:p>
@@ -499,25 +422,7 @@
           <w:sz w:val="24"/>
           <w:szCs w:val="24"/>
         </w:rPr>
-        <w:t xml:space="preserve">V3 -&gt; time = 1 &amp; </w:t>
-      </w:r>
-      <w:proofErr w:type="spellStart"/>
-      <w:r>
-        <w:rPr>
-          <w:rFonts w:ascii="Arial" w:hAnsi="Arial" w:cs="Arial"/>
-          <w:sz w:val="24"/>
-          <w:szCs w:val="24"/>
-        </w:rPr>
-        <w:t>nb_purchases</w:t>
-      </w:r>
-      <w:proofErr w:type="spellEnd"/>
-      <w:r>
-        <w:rPr>
-          <w:rFonts w:ascii="Arial" w:hAnsi="Arial" w:cs="Arial"/>
-          <w:sz w:val="24"/>
-          <w:szCs w:val="24"/>
-        </w:rPr>
-        <w:t xml:space="preserve"> &gt; 30 &amp; cost &lt;= 1000</w:t>
+        <w:t>V3 -&gt; time = 1 &amp; nb_purchases &gt; 30 &amp; cost &lt;= 1000</w:t>
       </w:r>
     </w:p>
     <w:p>
@@ -540,25 +445,7 @@
           <w:szCs w:val="24"/>
         </w:rPr>
         <w:lastRenderedPageBreak/>
-        <w:t xml:space="preserve">V4 -&gt; time = 1 &amp; </w:t>
-      </w:r>
-      <w:proofErr w:type="spellStart"/>
-      <w:r>
-        <w:rPr>
-          <w:rFonts w:ascii="Arial" w:hAnsi="Arial" w:cs="Arial"/>
-          <w:sz w:val="24"/>
-          <w:szCs w:val="24"/>
-        </w:rPr>
-        <w:t>nb_purchases</w:t>
-      </w:r>
-      <w:proofErr w:type="spellEnd"/>
-      <w:r>
-        <w:rPr>
-          <w:rFonts w:ascii="Arial" w:hAnsi="Arial" w:cs="Arial"/>
-          <w:sz w:val="24"/>
-          <w:szCs w:val="24"/>
-        </w:rPr>
-        <w:t xml:space="preserve"> &gt; 30</w:t>
+        <w:t>V4 -&gt; time = 1 &amp; nb_purchases &gt; 30</w:t>
       </w:r>
     </w:p>
     <w:p>
@@ -580,25 +467,7 @@
           <w:sz w:val="24"/>
           <w:szCs w:val="24"/>
         </w:rPr>
-        <w:t xml:space="preserve">V5 -&gt; time = 1 &amp; </w:t>
-      </w:r>
-      <w:proofErr w:type="spellStart"/>
-      <w:r>
-        <w:rPr>
-          <w:rFonts w:ascii="Arial" w:hAnsi="Arial" w:cs="Arial"/>
-          <w:sz w:val="24"/>
-          <w:szCs w:val="24"/>
-        </w:rPr>
-        <w:t>nb_purchases</w:t>
-      </w:r>
-      <w:proofErr w:type="spellEnd"/>
-      <w:r>
-        <w:rPr>
-          <w:rFonts w:ascii="Arial" w:hAnsi="Arial" w:cs="Arial"/>
-          <w:sz w:val="24"/>
-          <w:szCs w:val="24"/>
-        </w:rPr>
-        <w:t xml:space="preserve"> &lt;= 30</w:t>
+        <w:t>V5 -&gt; time = 1 &amp; nb_purchases &lt;= 30</w:t>
       </w:r>
     </w:p>
     <w:p>
@@ -1057,13 +926,8 @@
         <w:t xml:space="preserve">that they throw </w:t>
       </w:r>
       <w:r>
-        <w:t xml:space="preserve">an </w:t>
-      </w:r>
-      <w:proofErr w:type="spellStart"/>
-      <w:r>
-        <w:t>InvalidOperationException</w:t>
-      </w:r>
-      <w:proofErr w:type="spellEnd"/>
+        <w:t>an InvalidOperationException</w:t>
+      </w:r>
       <w:r>
         <w:t xml:space="preserve"> exception.</w:t>
       </w:r>
@@ -1091,33 +955,7 @@
           <w:szCs w:val="28"/>
           <w:u w:val="single"/>
         </w:rPr>
-        <w:t xml:space="preserve">Test cases for </w:t>
-      </w:r>
-      <w:proofErr w:type="spellStart"/>
-      <w:r>
-        <w:rPr>
-          <w:rFonts w:ascii="Arial" w:hAnsi="Arial" w:cs="Arial"/>
-          <w:b/>
-          <w:bCs/>
-          <w:color w:val="2F5496" w:themeColor="accent1" w:themeShade="BF"/>
-          <w:sz w:val="28"/>
-          <w:szCs w:val="28"/>
-          <w:u w:val="single"/>
-        </w:rPr>
-        <w:t>PostOffice</w:t>
-      </w:r>
-      <w:proofErr w:type="spellEnd"/>
-      <w:r>
-        <w:rPr>
-          <w:rFonts w:ascii="Arial" w:hAnsi="Arial" w:cs="Arial"/>
-          <w:b/>
-          <w:bCs/>
-          <w:color w:val="2F5496" w:themeColor="accent1" w:themeShade="BF"/>
-          <w:sz w:val="28"/>
-          <w:szCs w:val="28"/>
-          <w:u w:val="single"/>
-        </w:rPr>
-        <w:t xml:space="preserve"> class</w:t>
+        <w:t>Test cases for PostOffice class</w:t>
       </w:r>
     </w:p>
     <w:p>
@@ -1126,6 +964,12 @@
       </w:pPr>
       <w:r>
         <w:t>We identified the type of this class as non-modal because the constraints are not related to the history nor the message sequences.</w:t>
+      </w:r>
+      <w:r>
+        <w:t xml:space="preserve"> As a result, we applied the Non-modal Test Pattern</w:t>
+      </w:r>
+      <w:r>
+        <w:t>.</w:t>
       </w:r>
     </w:p>
     <w:p>
@@ -1227,25 +1071,7 @@
           <w:b/>
           <w:bCs/>
         </w:rPr>
-        <w:t xml:space="preserve"> in </w:t>
-      </w:r>
-      <w:proofErr w:type="spellStart"/>
-      <w:r>
-        <w:rPr>
-          <w:rFonts w:ascii="CMR10" w:hAnsi="CMR10" w:cs="CMR10"/>
-          <w:b/>
-          <w:bCs/>
-        </w:rPr>
-        <w:t>PostOffice.products</w:t>
-      </w:r>
-      <w:proofErr w:type="spellEnd"/>
-      <w:r>
-        <w:rPr>
-          <w:rFonts w:ascii="CMR10" w:hAnsi="CMR10" w:cs="CMR10"/>
-          <w:b/>
-          <w:bCs/>
-        </w:rPr>
-        <w:t>, p</w:t>
+        <w:t xml:space="preserve"> in PostOffice.products, p</w:t>
       </w:r>
       <w:r>
         <w:rPr>
@@ -1435,18 +1261,8 @@
           <w:b/>
           <w:bCs/>
         </w:rPr>
-        <w:t xml:space="preserve">(for each </w:t>
-      </w:r>
-      <w:proofErr w:type="spellStart"/>
-      <w:r>
-        <w:rPr>
-          <w:rFonts w:ascii="CMR10" w:hAnsi="CMR10" w:cs="CMR10"/>
-          <w:b/>
-          <w:bCs/>
-        </w:rPr>
-        <w:t>PostOffice</w:t>
-      </w:r>
-      <w:proofErr w:type="spellEnd"/>
+        <w:t>(for each PostOffice</w:t>
+      </w:r>
       <w:r>
         <w:rPr>
           <w:rFonts w:ascii="CMR10" w:hAnsi="CMR10" w:cs="CMR10"/>
@@ -1471,7 +1287,6 @@
         </w:rPr>
         <w:t xml:space="preserve">, </w:t>
       </w:r>
-      <w:proofErr w:type="spellStart"/>
       <w:r>
         <w:rPr>
           <w:rFonts w:ascii="CMR10" w:hAnsi="CMR10" w:cs="CMR10"/>
@@ -1510,18 +1325,8 @@
           <w:b/>
           <w:bCs/>
         </w:rPr>
-        <w:t>.size</w:t>
-      </w:r>
-      <w:proofErr w:type="spellEnd"/>
-      <w:r>
-        <w:rPr>
-          <w:rFonts w:ascii="CMR10" w:hAnsi="CMR10" w:cs="CMR10"/>
-          <w:b/>
-          <w:bCs/>
-        </w:rPr>
-        <w:t xml:space="preserve">() &lt;= </w:t>
-      </w:r>
-      <w:proofErr w:type="spellStart"/>
+        <w:t xml:space="preserve">.size() &lt;= </w:t>
+      </w:r>
       <w:r>
         <w:rPr>
           <w:rFonts w:ascii="CMR10" w:hAnsi="CMR10" w:cs="CMR10"/>
@@ -1544,16 +1349,7 @@
           <w:b/>
           <w:bCs/>
         </w:rPr>
-        <w:t>.maxNumberOfProducts</w:t>
-      </w:r>
-      <w:proofErr w:type="spellEnd"/>
-      <w:r>
-        <w:rPr>
-          <w:rFonts w:ascii="CMR10" w:hAnsi="CMR10" w:cs="CMR10"/>
-          <w:b/>
-          <w:bCs/>
-        </w:rPr>
-        <w:t xml:space="preserve"> </w:t>
+        <w:t xml:space="preserve">.maxNumberOfProducts </w:t>
       </w:r>
       <w:r>
         <w:rPr>
@@ -1569,16 +1365,7 @@
           <w:b/>
           <w:bCs/>
         </w:rPr>
-        <w:t xml:space="preserve">2 &lt;= </w:t>
-      </w:r>
-      <w:proofErr w:type="spellStart"/>
-      <w:r>
-        <w:rPr>
-          <w:rFonts w:ascii="CMR10" w:hAnsi="CMR10" w:cs="CMR10"/>
-          <w:b/>
-          <w:bCs/>
-        </w:rPr>
-        <w:t>p</w:t>
+        <w:t>2 &lt;= p</w:t>
       </w:r>
       <w:r>
         <w:rPr>
@@ -1594,16 +1381,7 @@
           <w:b/>
           <w:bCs/>
         </w:rPr>
-        <w:t>.maxNumberOfProducts</w:t>
-      </w:r>
-      <w:proofErr w:type="spellEnd"/>
-      <w:r>
-        <w:rPr>
-          <w:rFonts w:ascii="CMR10" w:hAnsi="CMR10" w:cs="CMR10"/>
-          <w:b/>
-          <w:bCs/>
-        </w:rPr>
-        <w:t xml:space="preserve"> &lt;= 20)</w:t>
+        <w:t>.maxNumberOfProducts &lt;= 20)</w:t>
       </w:r>
     </w:p>
     <w:p>
@@ -1627,19 +1405,7 @@
         <w:rPr>
           <w:rFonts w:ascii="CMR10" w:hAnsi="CMR10" w:cs="CMR10"/>
         </w:rPr>
-        <w:t>The unit price and the number of units of a product cannot be</w:t>
-      </w:r>
-      <w:r>
-        <w:rPr>
-          <w:rFonts w:ascii="CMR10" w:hAnsi="CMR10" w:cs="CMR10"/>
-        </w:rPr>
-        <w:t xml:space="preserve"> </w:t>
-      </w:r>
-      <w:r>
-        <w:rPr>
-          <w:rFonts w:ascii="CMR10" w:hAnsi="CMR10" w:cs="CMR10"/>
-        </w:rPr>
-        <w:t xml:space="preserve">a negative </w:t>
+        <w:t xml:space="preserve">The unit price and the number of units of a product cannot be a negative </w:t>
       </w:r>
       <w:r>
         <w:rPr>
@@ -1661,18 +1427,210 @@
           <w:b/>
           <w:bCs/>
         </w:rPr>
-        <w:t xml:space="preserve">for each p in </w:t>
-      </w:r>
-      <w:proofErr w:type="spellStart"/>
-      <w:r>
-        <w:rPr>
-          <w:rFonts w:ascii="CMR10" w:hAnsi="CMR10" w:cs="CMR10"/>
-          <w:b/>
-          <w:bCs/>
-        </w:rPr>
-        <w:t>PostOffice.products</w:t>
-      </w:r>
-      <w:proofErr w:type="spellEnd"/>
+        <w:t>for each p in PostOffice.products, p.price &gt;</w:t>
+      </w:r>
+      <w:r>
+        <w:rPr>
+          <w:rFonts w:ascii="CMR10" w:hAnsi="CMR10" w:cs="CMR10"/>
+          <w:b/>
+          <w:bCs/>
+        </w:rPr>
+        <w:t>=</w:t>
+      </w:r>
+      <w:r>
+        <w:rPr>
+          <w:rFonts w:ascii="CMR10" w:hAnsi="CMR10" w:cs="CMR10"/>
+          <w:b/>
+          <w:bCs/>
+        </w:rPr>
+        <w:t>0 &amp; p.quantity &gt;</w:t>
+      </w:r>
+      <w:r>
+        <w:rPr>
+          <w:rFonts w:ascii="CMR10" w:hAnsi="CMR10" w:cs="CMR10"/>
+          <w:b/>
+          <w:bCs/>
+        </w:rPr>
+        <w:t>=</w:t>
+      </w:r>
+      <w:r>
+        <w:rPr>
+          <w:rFonts w:ascii="CMR10" w:hAnsi="CMR10" w:cs="CMR10"/>
+          <w:b/>
+          <w:bCs/>
+        </w:rPr>
+        <w:t xml:space="preserve"> 0)</w:t>
+      </w:r>
+    </w:p>
+    <w:p>
+      <w:pPr>
+        <w:autoSpaceDE w:val="0"/>
+        <w:autoSpaceDN w:val="0"/>
+        <w:adjustRightInd w:val="0"/>
+        <w:spacing w:after="0" w:line="240" w:lineRule="auto"/>
+        <w:rPr>
+          <w:rFonts w:ascii="CMR10" w:hAnsi="CMR10" w:cs="CMR10"/>
+          <w:b/>
+          <w:bCs/>
+        </w:rPr>
+      </w:pPr>
+      <w:r>
+        <w:rPr>
+          <w:rFonts w:ascii="CMR10" w:hAnsi="CMR10" w:cs="CMR10"/>
+        </w:rPr>
+        <w:lastRenderedPageBreak/>
+        <w:t xml:space="preserve">PostOffice class invariant: </w:t>
+      </w:r>
+      <w:r>
+        <w:rPr>
+          <w:rFonts w:ascii="CMR10" w:hAnsi="CMR10" w:cs="CMR10"/>
+          <w:b/>
+          <w:bCs/>
+        </w:rPr>
+        <w:t>for any p</w:t>
+      </w:r>
+      <w:r>
+        <w:rPr>
+          <w:rFonts w:ascii="CMR10" w:hAnsi="CMR10" w:cs="CMR10"/>
+          <w:b/>
+          <w:bCs/>
+          <w:vertAlign w:val="subscript"/>
+        </w:rPr>
+        <w:t>1</w:t>
+      </w:r>
+      <w:r>
+        <w:rPr>
+          <w:rFonts w:ascii="CMR10" w:hAnsi="CMR10" w:cs="CMR10"/>
+          <w:b/>
+          <w:bCs/>
+        </w:rPr>
+        <w:t>,p</w:t>
+      </w:r>
+      <w:r>
+        <w:rPr>
+          <w:rFonts w:ascii="CMR10" w:hAnsi="CMR10" w:cs="CMR10"/>
+          <w:b/>
+          <w:bCs/>
+          <w:vertAlign w:val="subscript"/>
+        </w:rPr>
+        <w:t>2</w:t>
+      </w:r>
+      <w:r>
+        <w:rPr>
+          <w:rFonts w:ascii="CMR10" w:hAnsi="CMR10" w:cs="CMR10"/>
+          <w:b/>
+          <w:bCs/>
+        </w:rPr>
+        <w:t xml:space="preserve"> in PostOffice.products, p</w:t>
+      </w:r>
+      <w:r>
+        <w:rPr>
+          <w:rFonts w:ascii="CMR10" w:hAnsi="CMR10" w:cs="CMR10"/>
+          <w:b/>
+          <w:bCs/>
+          <w:vertAlign w:val="subscript"/>
+        </w:rPr>
+        <w:t>1</w:t>
+      </w:r>
+      <w:r>
+        <w:rPr>
+          <w:rFonts w:ascii="CMR10" w:hAnsi="CMR10" w:cs="CMR10"/>
+          <w:b/>
+          <w:bCs/>
+        </w:rPr>
+        <w:t xml:space="preserve">.name </w:t>
+      </w:r>
+      <w:r>
+        <w:rPr>
+          <w:rFonts w:ascii="Calibri" w:hAnsi="Calibri" w:cs="Calibri"/>
+          <w:b/>
+          <w:bCs/>
+        </w:rPr>
+        <w:t>=</w:t>
+      </w:r>
+      <w:r>
+        <w:rPr>
+          <w:rFonts w:ascii="CMR10" w:hAnsi="CMR10" w:cs="CMR10"/>
+          <w:b/>
+          <w:bCs/>
+        </w:rPr>
+        <w:t xml:space="preserve"> p</w:t>
+      </w:r>
+      <w:r>
+        <w:rPr>
+          <w:rFonts w:ascii="CMR10" w:hAnsi="CMR10" w:cs="CMR10"/>
+          <w:b/>
+          <w:bCs/>
+          <w:vertAlign w:val="subscript"/>
+        </w:rPr>
+        <w:t>2</w:t>
+      </w:r>
+      <w:r>
+        <w:rPr>
+          <w:rFonts w:ascii="CMR10" w:hAnsi="CMR10" w:cs="CMR10"/>
+          <w:b/>
+          <w:bCs/>
+        </w:rPr>
+        <w:t>.name</w:t>
+      </w:r>
+      <w:r>
+        <w:rPr>
+          <w:rFonts w:ascii="CMR10" w:hAnsi="CMR10" w:cs="CMR10"/>
+          <w:b/>
+          <w:bCs/>
+        </w:rPr>
+        <w:t xml:space="preserve"> =&gt; p</w:t>
+      </w:r>
+      <w:r>
+        <w:rPr>
+          <w:rFonts w:ascii="CMR10" w:hAnsi="CMR10" w:cs="CMR10"/>
+          <w:b/>
+          <w:bCs/>
+          <w:vertAlign w:val="subscript"/>
+        </w:rPr>
+        <w:t>1</w:t>
+      </w:r>
+      <w:r>
+        <w:rPr>
+          <w:rFonts w:ascii="CMR10" w:hAnsi="CMR10" w:cs="CMR10"/>
+          <w:b/>
+          <w:bCs/>
+        </w:rPr>
+        <w:t xml:space="preserve"> = p</w:t>
+      </w:r>
+      <w:r>
+        <w:rPr>
+          <w:rFonts w:ascii="CMR10" w:hAnsi="CMR10" w:cs="CMR10"/>
+          <w:b/>
+          <w:bCs/>
+          <w:vertAlign w:val="subscript"/>
+        </w:rPr>
+        <w:t xml:space="preserve">2 </w:t>
+      </w:r>
+      <w:r>
+        <w:rPr>
+          <w:rFonts w:ascii="CMR10" w:hAnsi="CMR10" w:cs="CMR10"/>
+          <w:b/>
+          <w:bCs/>
+        </w:rPr>
+        <w:t xml:space="preserve">&amp; </w:t>
+      </w:r>
+      <w:r>
+        <w:rPr>
+          <w:rFonts w:ascii="CMR10" w:hAnsi="CMR10" w:cs="CMR10"/>
+          <w:b/>
+          <w:bCs/>
+        </w:rPr>
+        <w:t>for each PostOffice</w:t>
+      </w:r>
+      <w:r>
+        <w:rPr>
+          <w:rFonts w:ascii="CMR10" w:hAnsi="CMR10" w:cs="CMR10"/>
+          <w:b/>
+          <w:bCs/>
+        </w:rPr>
+        <w:t xml:space="preserve"> as po</w:t>
+      </w:r>
       <w:r>
         <w:rPr>
           <w:rFonts w:ascii="CMR10" w:hAnsi="CMR10" w:cs="CMR10"/>
@@ -1681,23 +1639,85 @@
         </w:rPr>
         <w:t xml:space="preserve">, </w:t>
       </w:r>
-      <w:proofErr w:type="spellStart"/>
-      <w:r>
-        <w:rPr>
-          <w:rFonts w:ascii="CMR10" w:hAnsi="CMR10" w:cs="CMR10"/>
-          <w:b/>
-          <w:bCs/>
-        </w:rPr>
-        <w:t>p.price</w:t>
-      </w:r>
-      <w:proofErr w:type="spellEnd"/>
-      <w:r>
-        <w:rPr>
-          <w:rFonts w:ascii="CMR10" w:hAnsi="CMR10" w:cs="CMR10"/>
-          <w:b/>
-          <w:bCs/>
-        </w:rPr>
-        <w:t xml:space="preserve"> &gt;</w:t>
+      <w:r>
+        <w:rPr>
+          <w:rFonts w:ascii="CMR10" w:hAnsi="CMR10" w:cs="CMR10"/>
+          <w:b/>
+          <w:bCs/>
+        </w:rPr>
+        <w:t xml:space="preserve">po.products.size() &lt;= </w:t>
+      </w:r>
+      <w:r>
+        <w:rPr>
+          <w:rFonts w:ascii="CMR10" w:hAnsi="CMR10" w:cs="CMR10"/>
+          <w:b/>
+          <w:bCs/>
+        </w:rPr>
+        <w:t>p</w:t>
+      </w:r>
+      <w:r>
+        <w:rPr>
+          <w:rFonts w:ascii="CMR10" w:hAnsi="CMR10" w:cs="CMR10"/>
+          <w:b/>
+          <w:bCs/>
+        </w:rPr>
+        <w:t>o</w:t>
+      </w:r>
+      <w:r>
+        <w:rPr>
+          <w:rFonts w:ascii="CMR10" w:hAnsi="CMR10" w:cs="CMR10"/>
+          <w:b/>
+          <w:bCs/>
+        </w:rPr>
+        <w:t xml:space="preserve">.maxNumberOfProducts </w:t>
+      </w:r>
+      <w:r>
+        <w:rPr>
+          <w:rFonts w:ascii="CMR10" w:hAnsi="CMR10" w:cs="CMR10"/>
+          <w:b/>
+          <w:bCs/>
+        </w:rPr>
+        <w:t xml:space="preserve">&amp; </w:t>
+      </w:r>
+      <w:r>
+        <w:rPr>
+          <w:rFonts w:ascii="CMR10" w:hAnsi="CMR10" w:cs="CMR10"/>
+          <w:b/>
+          <w:bCs/>
+        </w:rPr>
+        <w:t>2 &lt;= p</w:t>
+      </w:r>
+      <w:r>
+        <w:rPr>
+          <w:rFonts w:ascii="CMR10" w:hAnsi="CMR10" w:cs="CMR10"/>
+          <w:b/>
+          <w:bCs/>
+        </w:rPr>
+        <w:t>o</w:t>
+      </w:r>
+      <w:r>
+        <w:rPr>
+          <w:rFonts w:ascii="CMR10" w:hAnsi="CMR10" w:cs="CMR10"/>
+          <w:b/>
+          <w:bCs/>
+        </w:rPr>
+        <w:t>.maxNumberOfProducts &lt;= 20</w:t>
+      </w:r>
+      <w:r>
+        <w:rPr>
+          <w:rFonts w:ascii="CMR10" w:hAnsi="CMR10" w:cs="CMR10"/>
+          <w:b/>
+          <w:bCs/>
+        </w:rPr>
+        <w:t xml:space="preserve"> &amp; </w:t>
+      </w:r>
+      <w:r>
+        <w:rPr>
+          <w:rFonts w:ascii="CMR10" w:hAnsi="CMR10" w:cs="CMR10"/>
+          <w:b/>
+          <w:bCs/>
+        </w:rPr>
+        <w:t>for each p in PostOffice.products, p.price &gt;</w:t>
       </w:r>
       <w:r>
         <w:rPr>
@@ -1713,25 +1733,7 @@
           <w:b/>
           <w:bCs/>
         </w:rPr>
-        <w:t xml:space="preserve">0 &amp; </w:t>
-      </w:r>
-      <w:proofErr w:type="spellStart"/>
-      <w:r>
-        <w:rPr>
-          <w:rFonts w:ascii="CMR10" w:hAnsi="CMR10" w:cs="CMR10"/>
-          <w:b/>
-          <w:bCs/>
-        </w:rPr>
-        <w:t>p.quantity</w:t>
-      </w:r>
-      <w:proofErr w:type="spellEnd"/>
-      <w:r>
-        <w:rPr>
-          <w:rFonts w:ascii="CMR10" w:hAnsi="CMR10" w:cs="CMR10"/>
-          <w:b/>
-          <w:bCs/>
-        </w:rPr>
-        <w:t xml:space="preserve"> &gt;</w:t>
+        <w:t>0 &amp; p.quantity &gt;</w:t>
       </w:r>
       <w:r>
         <w:rPr>
@@ -1747,11 +1749,133 @@
           <w:b/>
           <w:bCs/>
         </w:rPr>
-        <w:t xml:space="preserve"> 0)</w:t>
-      </w:r>
+        <w:t xml:space="preserve"> 0</w:t>
+      </w:r>
+    </w:p>
+    <w:p>
+      <w:pPr>
+        <w:autoSpaceDE w:val="0"/>
+        <w:autoSpaceDN w:val="0"/>
+        <w:adjustRightInd w:val="0"/>
+        <w:spacing w:after="0" w:line="240" w:lineRule="auto"/>
+        <w:rPr>
+          <w:rFonts w:ascii="CMR10" w:hAnsi="CMR10" w:cs="CMR10"/>
+          <w:b/>
+          <w:bCs/>
+        </w:rPr>
+      </w:pPr>
+    </w:p>
+    <w:p>
+      <w:pPr>
+        <w:autoSpaceDE w:val="0"/>
+        <w:autoSpaceDN w:val="0"/>
+        <w:adjustRightInd w:val="0"/>
+        <w:spacing w:after="0" w:line="240" w:lineRule="auto"/>
+        <w:rPr>
+          <w:rFonts w:ascii="CMR10" w:hAnsi="CMR10" w:cs="CMR10"/>
+          <w:b/>
+          <w:bCs/>
+        </w:rPr>
+      </w:pPr>
+      <w:r>
+        <w:rPr>
+          <w:rFonts w:ascii="CMR10" w:hAnsi="CMR10" w:cs="CMR10"/>
+          <w:b/>
+          <w:bCs/>
+        </w:rPr>
+        <w:t>Domain matrix for PostOffice class</w:t>
+      </w:r>
+    </w:p>
+    <w:p>
+      <w:pPr>
+        <w:autoSpaceDE w:val="0"/>
+        <w:autoSpaceDN w:val="0"/>
+        <w:adjustRightInd w:val="0"/>
+        <w:spacing w:after="0" w:line="240" w:lineRule="auto"/>
+        <w:rPr>
+          <w:rFonts w:ascii="CMR10" w:hAnsi="CMR10" w:cs="CMR10"/>
+          <w:b/>
+          <w:bCs/>
+        </w:rPr>
+      </w:pPr>
+      <w:r>
+        <w:drawing>
+          <wp:anchor distT="0" distB="0" distL="114300" distR="114300" simplePos="0" relativeHeight="251658240" behindDoc="0" locked="0" layoutInCell="1" allowOverlap="1" wp14:anchorId="5B105429" wp14:editId="59E50D54">
+            <wp:simplePos x="0" y="0"/>
+            <wp:positionH relativeFrom="margin">
+              <wp:align>center</wp:align>
+            </wp:positionH>
+            <wp:positionV relativeFrom="paragraph">
+              <wp:posOffset>204035</wp:posOffset>
+            </wp:positionV>
+            <wp:extent cx="6532880" cy="2092325"/>
+            <wp:effectExtent l="0" t="0" r="1270" b="3175"/>
+            <wp:wrapSquare wrapText="bothSides"/>
+            <wp:docPr id="1" name="Imagem 1"/>
+            <wp:cNvGraphicFramePr>
+              <a:graphicFrameLocks xmlns:a="http://schemas.openxmlformats.org/drawingml/2006/main" noChangeAspect="1"/>
+            </wp:cNvGraphicFramePr>
+            <a:graphic xmlns:a="http://schemas.openxmlformats.org/drawingml/2006/main">
+              <a:graphicData uri="http://schemas.openxmlformats.org/drawingml/2006/picture">
+                <pic:pic xmlns:pic="http://schemas.openxmlformats.org/drawingml/2006/picture">
+                  <pic:nvPicPr>
+                    <pic:cNvPr id="0" name="Picture 1"/>
+                    <pic:cNvPicPr>
+                      <a:picLocks noChangeAspect="1" noChangeArrowheads="1"/>
+                    </pic:cNvPicPr>
+                  </pic:nvPicPr>
+                  <pic:blipFill>
+                    <a:blip r:embed="rId15">
+                      <a:extLst>
+                        <a:ext uri="{28A0092B-C50C-407E-A947-70E740481C1C}">
+                          <a14:useLocalDpi xmlns:a14="http://schemas.microsoft.com/office/drawing/2010/main" val="0"/>
+                        </a:ext>
+                      </a:extLst>
+                    </a:blip>
+                    <a:srcRect/>
+                    <a:stretch>
+                      <a:fillRect/>
+                    </a:stretch>
+                  </pic:blipFill>
+                  <pic:spPr bwMode="auto">
+                    <a:xfrm>
+                      <a:off x="0" y="0"/>
+                      <a:ext cx="6532880" cy="2092325"/>
+                    </a:xfrm>
+                    <a:prstGeom prst="rect">
+                      <a:avLst/>
+                    </a:prstGeom>
+                    <a:noFill/>
+                    <a:ln>
+                      <a:noFill/>
+                    </a:ln>
+                  </pic:spPr>
+                </pic:pic>
+              </a:graphicData>
+            </a:graphic>
+            <wp14:sizeRelH relativeFrom="margin">
+              <wp14:pctWidth>0</wp14:pctWidth>
+            </wp14:sizeRelH>
+            <wp14:sizeRelV relativeFrom="margin">
+              <wp14:pctHeight>0</wp14:pctHeight>
+            </wp14:sizeRelV>
+          </wp:anchor>
+        </w:drawing>
+      </w:r>
+    </w:p>
+    <w:p>
+      <w:pPr>
+        <w:autoSpaceDE w:val="0"/>
+        <w:autoSpaceDN w:val="0"/>
+        <w:adjustRightInd w:val="0"/>
+        <w:spacing w:after="0" w:line="240" w:lineRule="auto"/>
+        <w:rPr>
+          <w:rFonts w:ascii="CMR10" w:hAnsi="CMR10" w:cs="CMR10"/>
+        </w:rPr>
+      </w:pPr>
     </w:p>
     <w:sectPr>
-      <w:headerReference w:type="default" r:id="rId15"/>
+      <w:headerReference w:type="default" r:id="rId16"/>
       <w:pgSz w:w="11906" w:h="16838"/>
       <w:pgMar w:top="1417" w:right="1701" w:bottom="1417" w:left="1701" w:header="708" w:footer="708" w:gutter="0"/>
       <w:cols w:space="708"/>
@@ -1826,27 +1950,7 @@
         <w:sz w:val="18"/>
         <w:szCs w:val="18"/>
       </w:rPr>
-      <w:t xml:space="preserve">TVS – Project </w:t>
-    </w:r>
-    <w:proofErr w:type="spellStart"/>
-    <w:r>
-      <w:rPr>
-        <w:rFonts w:ascii="Arial" w:hAnsi="Arial" w:cs="Arial"/>
-        <w:color w:val="000000"/>
-        <w:sz w:val="18"/>
-        <w:szCs w:val="18"/>
-      </w:rPr>
-      <w:t>Report</w:t>
-    </w:r>
-    <w:proofErr w:type="spellEnd"/>
-    <w:r>
-      <w:rPr>
-        <w:rFonts w:ascii="Arial" w:hAnsi="Arial" w:cs="Arial"/>
-        <w:color w:val="000000"/>
-        <w:sz w:val="18"/>
-        <w:szCs w:val="18"/>
-      </w:rPr>
-      <w:t xml:space="preserve"> - 2019-2020</w:t>
+      <w:t>TVS – Project Report - 2019-2020</w:t>
     </w:r>
   </w:p>
   <w:p>
@@ -1859,7 +1963,6 @@
       <w:jc w:val="center"/>
     </w:pPr>
     <w:bookmarkStart w:id="1" w:name="_Hlk36478524"/>
-    <w:proofErr w:type="spellStart"/>
     <w:r>
       <w:rPr>
         <w:rFonts w:ascii="Arial" w:hAnsi="Arial" w:cs="Arial"/>
@@ -1867,17 +1970,7 @@
         <w:sz w:val="18"/>
         <w:szCs w:val="18"/>
       </w:rPr>
-      <w:t>Group</w:t>
-    </w:r>
-    <w:proofErr w:type="spellEnd"/>
-    <w:r>
-      <w:rPr>
-        <w:rFonts w:ascii="Arial" w:hAnsi="Arial" w:cs="Arial"/>
-        <w:color w:val="000000"/>
-        <w:sz w:val="18"/>
-        <w:szCs w:val="18"/>
-      </w:rPr>
-      <w:t xml:space="preserve"> 10</w:t>
+      <w:t>Group 10</w:t>
     </w:r>
     <w:r>
       <w:rPr>

</xml_diff>

<commit_message>
Updates report with description of test cases
</commit_message>
<xml_diff>
--- a/Report.docx
+++ b/Report.docx
@@ -91,21 +91,12 @@
           <w:color w:val="000000"/>
         </w:rPr>
       </w:pPr>
-      <w:proofErr w:type="spellStart"/>
       <w:r>
         <w:rPr>
           <w:rFonts w:ascii="Arial" w:hAnsi="Arial" w:cs="Arial"/>
           <w:color w:val="000000"/>
         </w:rPr>
-        <w:t>Group</w:t>
-      </w:r>
-      <w:proofErr w:type="spellEnd"/>
-      <w:r>
-        <w:rPr>
-          <w:rFonts w:ascii="Arial" w:hAnsi="Arial" w:cs="Arial"/>
-          <w:color w:val="000000"/>
-        </w:rPr>
-        <w:t xml:space="preserve"> 10</w:t>
+        <w:t>Group 10</w:t>
       </w:r>
       <w:r>
         <w:rPr>
@@ -181,22 +172,8 @@
           <w:szCs w:val="28"/>
           <w:u w:val="single"/>
         </w:rPr>
-        <w:t xml:space="preserve"> for </w:t>
-      </w:r>
-      <w:proofErr w:type="spellStart"/>
-      <w:r>
-        <w:rPr>
-          <w:rFonts w:ascii="Arial" w:hAnsi="Arial" w:cs="Arial"/>
-          <w:b/>
-          <w:bCs/>
-          <w:color w:val="2F5496" w:themeColor="accent1" w:themeShade="BF"/>
-          <w:sz w:val="28"/>
-          <w:szCs w:val="28"/>
-          <w:u w:val="single"/>
-        </w:rPr>
-        <w:t>computeCreditBill</w:t>
-      </w:r>
-      <w:proofErr w:type="spellEnd"/>
+        <w:t xml:space="preserve"> for computeCreditBill</w:t>
+      </w:r>
       <w:r>
         <w:rPr>
           <w:rFonts w:ascii="Arial" w:hAnsi="Arial" w:cs="Arial"/>
@@ -355,21 +332,7 @@
         <w:rPr>
           <w:rFonts w:ascii="Arial" w:hAnsi="Arial" w:cs="Arial"/>
         </w:rPr>
-        <w:t xml:space="preserve">V0 -&gt; time = 0 &amp; 15 &lt;= </w:t>
-      </w:r>
-      <w:proofErr w:type="spellStart"/>
-      <w:r>
-        <w:rPr>
-          <w:rFonts w:ascii="Arial" w:hAnsi="Arial" w:cs="Arial"/>
-        </w:rPr>
-        <w:t>nb_purchases</w:t>
-      </w:r>
-      <w:proofErr w:type="spellEnd"/>
-      <w:r>
-        <w:rPr>
-          <w:rFonts w:ascii="Arial" w:hAnsi="Arial" w:cs="Arial"/>
-        </w:rPr>
-        <w:t xml:space="preserve"> &lt;= 30</w:t>
+        <w:t>V0 -&gt; time = 0 &amp; 15 &lt;= nb_purchases &lt;= 30</w:t>
       </w:r>
     </w:p>
     <w:p>
@@ -387,21 +350,7 @@
         <w:rPr>
           <w:rFonts w:ascii="Arial" w:hAnsi="Arial" w:cs="Arial"/>
         </w:rPr>
-        <w:t xml:space="preserve">V1 -&gt; time = 0 &amp; </w:t>
-      </w:r>
-      <w:proofErr w:type="spellStart"/>
-      <w:r>
-        <w:rPr>
-          <w:rFonts w:ascii="Arial" w:hAnsi="Arial" w:cs="Arial"/>
-        </w:rPr>
-        <w:t>nb_purchases</w:t>
-      </w:r>
-      <w:proofErr w:type="spellEnd"/>
-      <w:r>
-        <w:rPr>
-          <w:rFonts w:ascii="Arial" w:hAnsi="Arial" w:cs="Arial"/>
-        </w:rPr>
-        <w:t xml:space="preserve"> &lt; 15</w:t>
+        <w:t>V1 -&gt; time = 0 &amp; nb_purchases &lt; 15</w:t>
       </w:r>
     </w:p>
     <w:p>
@@ -419,21 +368,7 @@
         <w:rPr>
           <w:rFonts w:ascii="Arial" w:hAnsi="Arial" w:cs="Arial"/>
         </w:rPr>
-        <w:t xml:space="preserve">V2 -&gt; time = 0 &amp; </w:t>
-      </w:r>
-      <w:proofErr w:type="spellStart"/>
-      <w:r>
-        <w:rPr>
-          <w:rFonts w:ascii="Arial" w:hAnsi="Arial" w:cs="Arial"/>
-        </w:rPr>
-        <w:t>nb_purchases</w:t>
-      </w:r>
-      <w:proofErr w:type="spellEnd"/>
-      <w:r>
-        <w:rPr>
-          <w:rFonts w:ascii="Arial" w:hAnsi="Arial" w:cs="Arial"/>
-        </w:rPr>
-        <w:t xml:space="preserve"> &gt; 30 &amp; cost &gt; 1000</w:t>
+        <w:t>V2 -&gt; time = 0 &amp; nb_purchases &gt; 30 &amp; cost &gt; 1000</w:t>
       </w:r>
     </w:p>
     <w:p>
@@ -451,21 +386,7 @@
         <w:rPr>
           <w:rFonts w:ascii="Arial" w:hAnsi="Arial" w:cs="Arial"/>
         </w:rPr>
-        <w:t xml:space="preserve">V3 -&gt; time = 1 &amp; </w:t>
-      </w:r>
-      <w:proofErr w:type="spellStart"/>
-      <w:r>
-        <w:rPr>
-          <w:rFonts w:ascii="Arial" w:hAnsi="Arial" w:cs="Arial"/>
-        </w:rPr>
-        <w:t>nb_purchases</w:t>
-      </w:r>
-      <w:proofErr w:type="spellEnd"/>
-      <w:r>
-        <w:rPr>
-          <w:rFonts w:ascii="Arial" w:hAnsi="Arial" w:cs="Arial"/>
-        </w:rPr>
-        <w:t xml:space="preserve"> &gt; 30 &amp; cost &lt;= 1000</w:t>
+        <w:t>V3 -&gt; time = 1 &amp; nb_purchases &gt; 30 &amp; cost &lt;= 1000</w:t>
       </w:r>
     </w:p>
     <w:p>
@@ -483,21 +404,7 @@
         <w:rPr>
           <w:rFonts w:ascii="Arial" w:hAnsi="Arial" w:cs="Arial"/>
         </w:rPr>
-        <w:t xml:space="preserve">V4 -&gt; time = 1 &amp; </w:t>
-      </w:r>
-      <w:proofErr w:type="spellStart"/>
-      <w:r>
-        <w:rPr>
-          <w:rFonts w:ascii="Arial" w:hAnsi="Arial" w:cs="Arial"/>
-        </w:rPr>
-        <w:t>nb_purchases</w:t>
-      </w:r>
-      <w:proofErr w:type="spellEnd"/>
-      <w:r>
-        <w:rPr>
-          <w:rFonts w:ascii="Arial" w:hAnsi="Arial" w:cs="Arial"/>
-        </w:rPr>
-        <w:t xml:space="preserve"> &gt; 30</w:t>
+        <w:t>V4 -&gt; time = 1 &amp; nb_purchases &gt; 30</w:t>
       </w:r>
     </w:p>
     <w:p>
@@ -516,21 +423,7 @@
           <w:rFonts w:ascii="Arial" w:hAnsi="Arial" w:cs="Arial"/>
         </w:rPr>
         <w:lastRenderedPageBreak/>
-        <w:t xml:space="preserve">V5 -&gt; time = 1 &amp; </w:t>
-      </w:r>
-      <w:proofErr w:type="spellStart"/>
-      <w:r>
-        <w:rPr>
-          <w:rFonts w:ascii="Arial" w:hAnsi="Arial" w:cs="Arial"/>
-        </w:rPr>
-        <w:t>nb_purchases</w:t>
-      </w:r>
-      <w:proofErr w:type="spellEnd"/>
-      <w:r>
-        <w:rPr>
-          <w:rFonts w:ascii="Arial" w:hAnsi="Arial" w:cs="Arial"/>
-        </w:rPr>
-        <w:t xml:space="preserve"> &lt;= 30</w:t>
+        <w:t>V5 -&gt; time = 1 &amp; nb_purchases &lt;= 30</w:t>
       </w:r>
     </w:p>
     <w:p>
@@ -991,9 +884,6 @@
       <w:r>
         <w:t>In total we have 21 test cases</w:t>
       </w:r>
-      <w:r>
-        <w:t>.</w:t>
-      </w:r>
     </w:p>
     <w:p>
       <w:pPr>
@@ -1005,21 +895,22 @@
         <w:jc w:val="both"/>
       </w:pPr>
       <w:r>
-        <w:t xml:space="preserve">The expected results marked with an X are test cases that contain an invalid value for time (-1) which isn’t supposed to happen because the time variable must be &gt;= 0. As it was said in the project description, the expected result for these test cases is </w:t>
-      </w:r>
-      <w:r>
-        <w:t xml:space="preserve">that they throw </w:t>
-      </w:r>
-      <w:r>
-        <w:t xml:space="preserve">an </w:t>
-      </w:r>
-      <w:proofErr w:type="spellStart"/>
-      <w:r>
-        <w:t>InvalidOperationException</w:t>
-      </w:r>
-      <w:proofErr w:type="spellEnd"/>
-      <w:r>
-        <w:t xml:space="preserve"> exception.</w:t>
+        <w:t xml:space="preserve">We made a domain matrix for each variant in order to exercise all the branches in the graph. </w:t>
+      </w:r>
+      <w:r>
+        <w:t>In the matrix, each row represents a set of input values and each column a valid or invalid combination of instance variables</w:t>
+      </w:r>
+    </w:p>
+    <w:p>
+      <w:pPr>
+        <w:pStyle w:val="PargrafodaLista"/>
+        <w:numPr>
+          <w:ilvl w:val="0"/>
+          <w:numId w:val="2"/>
+        </w:numPr>
+      </w:pPr>
+      <w:r>
+        <w:t>For all conditions we have one On point and one OFF point, except for the cases the condition is an equality. For those cases we have one ON point and two OFF points</w:t>
       </w:r>
     </w:p>
     <w:p>
@@ -1032,10 +923,35 @@
         <w:jc w:val="both"/>
       </w:pPr>
       <w:r>
+        <w:t xml:space="preserve">The expected results marked with an X are test cases that contain an invalid value for time (-1) which isn’t supposed to happen because the time variable must be &gt;= 0. As it was said in the project description, the expected result for these test cases is </w:t>
+      </w:r>
+      <w:r>
+        <w:t xml:space="preserve">that they throw </w:t>
+      </w:r>
+      <w:r>
+        <w:t>an InvalidOperationException</w:t>
+      </w:r>
+      <w:r>
+        <w:t xml:space="preserve"> exception.</w:t>
+      </w:r>
+    </w:p>
+    <w:p>
+      <w:pPr>
+        <w:pStyle w:val="PargrafodaLista"/>
+        <w:numPr>
+          <w:ilvl w:val="0"/>
+          <w:numId w:val="2"/>
+        </w:numPr>
+        <w:jc w:val="both"/>
+      </w:pPr>
+      <w:r>
         <w:t>The expected results marked with a variant number are test cases that</w:t>
       </w:r>
       <w:r>
         <w:t xml:space="preserve"> belong to another variant</w:t>
+      </w:r>
+      <w:r>
+        <w:t>, so we don’t need to repeat them</w:t>
       </w:r>
     </w:p>
     <w:p>
@@ -1061,33 +977,7 @@
           <w:szCs w:val="28"/>
           <w:u w:val="single"/>
         </w:rPr>
-        <w:t xml:space="preserve">Test cases for </w:t>
-      </w:r>
-      <w:proofErr w:type="spellStart"/>
-      <w:r>
-        <w:rPr>
-          <w:rFonts w:ascii="Arial" w:hAnsi="Arial" w:cs="Arial"/>
-          <w:b/>
-          <w:bCs/>
-          <w:color w:val="2F5496" w:themeColor="accent1" w:themeShade="BF"/>
-          <w:sz w:val="28"/>
-          <w:szCs w:val="28"/>
-          <w:u w:val="single"/>
-        </w:rPr>
-        <w:t>PostOffice</w:t>
-      </w:r>
-      <w:proofErr w:type="spellEnd"/>
-      <w:r>
-        <w:rPr>
-          <w:rFonts w:ascii="Arial" w:hAnsi="Arial" w:cs="Arial"/>
-          <w:b/>
-          <w:bCs/>
-          <w:color w:val="2F5496" w:themeColor="accent1" w:themeShade="BF"/>
-          <w:sz w:val="28"/>
-          <w:szCs w:val="28"/>
-          <w:u w:val="single"/>
-        </w:rPr>
-        <w:t xml:space="preserve"> class</w:t>
+        <w:t>Test cases for PostOffice class</w:t>
       </w:r>
     </w:p>
     <w:p>
@@ -1127,6 +1017,7 @@
         <w:rPr>
           <w:rFonts w:ascii="Arial" w:hAnsi="Arial" w:cs="Arial"/>
         </w:rPr>
+        <w:lastRenderedPageBreak/>
         <w:t>We started by identifying the class invariant by analyzing the restrictions:</w:t>
       </w:r>
     </w:p>
@@ -1156,7 +1047,6 @@
         </w:rPr>
         <w:t>(for any p</w:t>
       </w:r>
-      <w:proofErr w:type="gramStart"/>
       <w:r>
         <w:rPr>
           <w:rFonts w:ascii="Arial" w:hAnsi="Arial" w:cs="Arial"/>
@@ -1174,7 +1064,6 @@
         </w:rPr>
         <w:t>,p</w:t>
       </w:r>
-      <w:proofErr w:type="gramEnd"/>
       <w:r>
         <w:rPr>
           <w:rFonts w:ascii="Arial" w:hAnsi="Arial" w:cs="Arial"/>
@@ -1190,25 +1079,7 @@
           <w:b/>
           <w:bCs/>
         </w:rPr>
-        <w:t xml:space="preserve"> in </w:t>
-      </w:r>
-      <w:proofErr w:type="spellStart"/>
-      <w:r>
-        <w:rPr>
-          <w:rFonts w:ascii="Arial" w:hAnsi="Arial" w:cs="Arial"/>
-          <w:b/>
-          <w:bCs/>
-        </w:rPr>
-        <w:t>PostOffice.products</w:t>
-      </w:r>
-      <w:proofErr w:type="spellEnd"/>
-      <w:r>
-        <w:rPr>
-          <w:rFonts w:ascii="Arial" w:hAnsi="Arial" w:cs="Arial"/>
-          <w:b/>
-          <w:bCs/>
-        </w:rPr>
-        <w:t>, p</w:t>
+        <w:t xml:space="preserve"> in PostOffice.products, p</w:t>
       </w:r>
       <w:r>
         <w:rPr>
@@ -1325,7 +1196,6 @@
         <w:rPr>
           <w:rFonts w:ascii="Arial" w:hAnsi="Arial" w:cs="Arial"/>
         </w:rPr>
-        <w:lastRenderedPageBreak/>
         <w:t xml:space="preserve">The total amount of products presented at a post office cannot exceed a given threshold(…) This maximum number of products can vary between 2 and 20 and it is specified when you create a post office </w:t>
       </w:r>
       <w:r>
@@ -1334,18 +1204,8 @@
           <w:b/>
           <w:bCs/>
         </w:rPr>
-        <w:t xml:space="preserve">(for each </w:t>
-      </w:r>
-      <w:proofErr w:type="spellStart"/>
-      <w:r>
-        <w:rPr>
-          <w:rFonts w:ascii="Arial" w:hAnsi="Arial" w:cs="Arial"/>
-          <w:b/>
-          <w:bCs/>
-        </w:rPr>
-        <w:t>PostOffice</w:t>
-      </w:r>
-      <w:proofErr w:type="spellEnd"/>
+        <w:t>(for each PostOffice</w:t>
+      </w:r>
       <w:r>
         <w:rPr>
           <w:rFonts w:ascii="Arial" w:hAnsi="Arial" w:cs="Arial"/>
@@ -1370,7 +1230,6 @@
         </w:rPr>
         <w:t xml:space="preserve">, </w:t>
       </w:r>
-      <w:proofErr w:type="spellStart"/>
       <w:r>
         <w:rPr>
           <w:rFonts w:ascii="Arial" w:hAnsi="Arial" w:cs="Arial"/>
@@ -1409,25 +1268,7 @@
           <w:b/>
           <w:bCs/>
         </w:rPr>
-        <w:t>.size</w:t>
-      </w:r>
-      <w:proofErr w:type="spellEnd"/>
-      <w:r>
-        <w:rPr>
-          <w:rFonts w:ascii="Arial" w:hAnsi="Arial" w:cs="Arial"/>
-          <w:b/>
-          <w:bCs/>
-        </w:rPr>
-        <w:t xml:space="preserve">() &lt;= </w:t>
-      </w:r>
-      <w:proofErr w:type="spellStart"/>
-      <w:r>
-        <w:rPr>
-          <w:rFonts w:ascii="Arial" w:hAnsi="Arial" w:cs="Arial"/>
-          <w:b/>
-          <w:bCs/>
-        </w:rPr>
-        <w:t>p</w:t>
+        <w:t>.size() &lt;= p</w:t>
       </w:r>
       <w:r>
         <w:rPr>
@@ -1443,33 +1284,15 @@
           <w:b/>
           <w:bCs/>
         </w:rPr>
-        <w:t>.maxNumberOfProducts</w:t>
-      </w:r>
-      <w:proofErr w:type="spellEnd"/>
-      <w:r>
-        <w:rPr>
-          <w:rFonts w:ascii="Arial" w:hAnsi="Arial" w:cs="Arial"/>
-          <w:b/>
-          <w:bCs/>
-        </w:rPr>
-        <w:t xml:space="preserve"> &amp; </w:t>
-      </w:r>
-      <w:r>
-        <w:rPr>
-          <w:rFonts w:ascii="Arial" w:hAnsi="Arial" w:cs="Arial"/>
-          <w:b/>
-          <w:bCs/>
-        </w:rPr>
-        <w:t xml:space="preserve">2 &lt;= </w:t>
-      </w:r>
-      <w:proofErr w:type="spellStart"/>
-      <w:r>
-        <w:rPr>
-          <w:rFonts w:ascii="Arial" w:hAnsi="Arial" w:cs="Arial"/>
-          <w:b/>
-          <w:bCs/>
-        </w:rPr>
-        <w:t>p</w:t>
+        <w:t xml:space="preserve">.maxNumberOfProducts &amp; </w:t>
+      </w:r>
+      <w:r>
+        <w:rPr>
+          <w:rFonts w:ascii="Arial" w:hAnsi="Arial" w:cs="Arial"/>
+          <w:b/>
+          <w:bCs/>
+        </w:rPr>
+        <w:t>2 &lt;= p</w:t>
       </w:r>
       <w:r>
         <w:rPr>
@@ -1485,16 +1308,7 @@
           <w:b/>
           <w:bCs/>
         </w:rPr>
-        <w:t>.maxNumberOfProducts</w:t>
-      </w:r>
-      <w:proofErr w:type="spellEnd"/>
-      <w:r>
-        <w:rPr>
-          <w:rFonts w:ascii="Arial" w:hAnsi="Arial" w:cs="Arial"/>
-          <w:b/>
-          <w:bCs/>
-        </w:rPr>
-        <w:t xml:space="preserve"> &lt;= 20)</w:t>
+        <w:t>.maxNumberOfProducts &lt;= 20)</w:t>
       </w:r>
     </w:p>
     <w:p>
@@ -1541,45 +1355,7 @@
           <w:b/>
           <w:bCs/>
         </w:rPr>
-        <w:t xml:space="preserve">for each p in </w:t>
-      </w:r>
-      <w:proofErr w:type="spellStart"/>
-      <w:r>
-        <w:rPr>
-          <w:rFonts w:ascii="Arial" w:hAnsi="Arial" w:cs="Arial"/>
-          <w:b/>
-          <w:bCs/>
-        </w:rPr>
-        <w:t>PostOffice.products</w:t>
-      </w:r>
-      <w:proofErr w:type="spellEnd"/>
-      <w:r>
-        <w:rPr>
-          <w:rFonts w:ascii="Arial" w:hAnsi="Arial" w:cs="Arial"/>
-          <w:b/>
-          <w:bCs/>
-        </w:rPr>
-        <w:t xml:space="preserve">, </w:t>
-      </w:r>
-      <w:proofErr w:type="spellStart"/>
-      <w:proofErr w:type="gramStart"/>
-      <w:r>
-        <w:rPr>
-          <w:rFonts w:ascii="Arial" w:hAnsi="Arial" w:cs="Arial"/>
-          <w:b/>
-          <w:bCs/>
-        </w:rPr>
-        <w:t>p.price</w:t>
-      </w:r>
-      <w:proofErr w:type="spellEnd"/>
-      <w:proofErr w:type="gramEnd"/>
-      <w:r>
-        <w:rPr>
-          <w:rFonts w:ascii="Arial" w:hAnsi="Arial" w:cs="Arial"/>
-          <w:b/>
-          <w:bCs/>
-        </w:rPr>
-        <w:t xml:space="preserve"> &gt;</w:t>
+        <w:t>for each p in PostOffice.products, p.price &gt;</w:t>
       </w:r>
       <w:r>
         <w:rPr>
@@ -1595,25 +1371,7 @@
           <w:b/>
           <w:bCs/>
         </w:rPr>
-        <w:t xml:space="preserve">0 &amp; </w:t>
-      </w:r>
-      <w:proofErr w:type="spellStart"/>
-      <w:r>
-        <w:rPr>
-          <w:rFonts w:ascii="Arial" w:hAnsi="Arial" w:cs="Arial"/>
-          <w:b/>
-          <w:bCs/>
-        </w:rPr>
-        <w:t>p.quantity</w:t>
-      </w:r>
-      <w:proofErr w:type="spellEnd"/>
-      <w:r>
-        <w:rPr>
-          <w:rFonts w:ascii="Arial" w:hAnsi="Arial" w:cs="Arial"/>
-          <w:b/>
-          <w:bCs/>
-        </w:rPr>
-        <w:t xml:space="preserve"> &gt;</w:t>
+        <w:t>0 &amp; p.quantity &gt;</w:t>
       </w:r>
       <w:r>
         <w:rPr>
@@ -1655,7 +1413,6 @@
           <w:rFonts w:ascii="Arial" w:hAnsi="Arial" w:cs="Arial"/>
         </w:rPr>
       </w:pPr>
-      <w:proofErr w:type="spellStart"/>
       <w:r>
         <w:rPr>
           <w:rFonts w:ascii="Arial" w:hAnsi="Arial" w:cs="Arial"/>
@@ -1663,23 +1420,13 @@
           <w:bCs/>
           <w:color w:val="FF0000"/>
         </w:rPr>
-        <w:t>PostOffice</w:t>
-      </w:r>
-      <w:proofErr w:type="spellEnd"/>
-      <w:r>
-        <w:rPr>
-          <w:rFonts w:ascii="Arial" w:hAnsi="Arial" w:cs="Arial"/>
-          <w:b/>
-          <w:bCs/>
+        <w:t>PostOffice class invariant:</w:t>
+      </w:r>
+      <w:r>
+        <w:rPr>
+          <w:rFonts w:ascii="Arial" w:hAnsi="Arial" w:cs="Arial"/>
           <w:color w:val="FF0000"/>
         </w:rPr>
-        <w:t xml:space="preserve"> class invariant:</w:t>
-      </w:r>
-      <w:r>
-        <w:rPr>
-          <w:rFonts w:ascii="Arial" w:hAnsi="Arial" w:cs="Arial"/>
-          <w:color w:val="FF0000"/>
-        </w:rPr>
         <w:t xml:space="preserve"> </w:t>
       </w:r>
       <w:r>
@@ -1712,21 +1459,7 @@
         <w:rPr>
           <w:rFonts w:ascii="Arial" w:hAnsi="Arial" w:cs="Arial"/>
         </w:rPr>
-        <w:t xml:space="preserve"> in </w:t>
-      </w:r>
-      <w:proofErr w:type="spellStart"/>
-      <w:r>
-        <w:rPr>
-          <w:rFonts w:ascii="Arial" w:hAnsi="Arial" w:cs="Arial"/>
-        </w:rPr>
-        <w:t>PostOffice.products</w:t>
-      </w:r>
-      <w:proofErr w:type="spellEnd"/>
-      <w:r>
-        <w:rPr>
-          <w:rFonts w:ascii="Arial" w:hAnsi="Arial" w:cs="Arial"/>
-        </w:rPr>
-        <w:t>, p</w:t>
+        <w:t xml:space="preserve"> in PostOffice.products, p</w:t>
       </w:r>
       <w:r>
         <w:rPr>
@@ -1778,105 +1511,7 @@
         <w:rPr>
           <w:rFonts w:ascii="Arial" w:hAnsi="Arial" w:cs="Arial"/>
         </w:rPr>
-        <w:t xml:space="preserve">&amp; for each </w:t>
-      </w:r>
-      <w:proofErr w:type="spellStart"/>
-      <w:r>
-        <w:rPr>
-          <w:rFonts w:ascii="Arial" w:hAnsi="Arial" w:cs="Arial"/>
-        </w:rPr>
-        <w:t>PostOffice</w:t>
-      </w:r>
-      <w:proofErr w:type="spellEnd"/>
-      <w:r>
-        <w:rPr>
-          <w:rFonts w:ascii="Arial" w:hAnsi="Arial" w:cs="Arial"/>
-        </w:rPr>
-        <w:t xml:space="preserve"> as po, </w:t>
-      </w:r>
-      <w:proofErr w:type="spellStart"/>
-      <w:r>
-        <w:rPr>
-          <w:rFonts w:ascii="Arial" w:hAnsi="Arial" w:cs="Arial"/>
-        </w:rPr>
-        <w:t>po.products.size</w:t>
-      </w:r>
-      <w:proofErr w:type="spellEnd"/>
-      <w:r>
-        <w:rPr>
-          <w:rFonts w:ascii="Arial" w:hAnsi="Arial" w:cs="Arial"/>
-        </w:rPr>
-        <w:t xml:space="preserve">() &lt;= </w:t>
-      </w:r>
-      <w:proofErr w:type="spellStart"/>
-      <w:r>
-        <w:rPr>
-          <w:rFonts w:ascii="Arial" w:hAnsi="Arial" w:cs="Arial"/>
-        </w:rPr>
-        <w:t>po.maxNumberOfProducts</w:t>
-      </w:r>
-      <w:proofErr w:type="spellEnd"/>
-      <w:r>
-        <w:rPr>
-          <w:rFonts w:ascii="Arial" w:hAnsi="Arial" w:cs="Arial"/>
-        </w:rPr>
-        <w:t xml:space="preserve"> &amp; 2 &lt;= </w:t>
-      </w:r>
-      <w:proofErr w:type="spellStart"/>
-      <w:r>
-        <w:rPr>
-          <w:rFonts w:ascii="Arial" w:hAnsi="Arial" w:cs="Arial"/>
-        </w:rPr>
-        <w:t>po.maxNumberOfProducts</w:t>
-      </w:r>
-      <w:proofErr w:type="spellEnd"/>
-      <w:r>
-        <w:rPr>
-          <w:rFonts w:ascii="Arial" w:hAnsi="Arial" w:cs="Arial"/>
-        </w:rPr>
-        <w:t xml:space="preserve"> &lt;= 20 &amp; for each p in </w:t>
-      </w:r>
-      <w:proofErr w:type="spellStart"/>
-      <w:r>
-        <w:rPr>
-          <w:rFonts w:ascii="Arial" w:hAnsi="Arial" w:cs="Arial"/>
-        </w:rPr>
-        <w:t>PostOffice.products</w:t>
-      </w:r>
-      <w:proofErr w:type="spellEnd"/>
-      <w:r>
-        <w:rPr>
-          <w:rFonts w:ascii="Arial" w:hAnsi="Arial" w:cs="Arial"/>
-        </w:rPr>
-        <w:t xml:space="preserve">, </w:t>
-      </w:r>
-      <w:proofErr w:type="spellStart"/>
-      <w:r>
-        <w:rPr>
-          <w:rFonts w:ascii="Arial" w:hAnsi="Arial" w:cs="Arial"/>
-        </w:rPr>
-        <w:t>p.price</w:t>
-      </w:r>
-      <w:proofErr w:type="spellEnd"/>
-      <w:r>
-        <w:rPr>
-          <w:rFonts w:ascii="Arial" w:hAnsi="Arial" w:cs="Arial"/>
-        </w:rPr>
-        <w:t xml:space="preserve"> &gt;=0 &amp; </w:t>
-      </w:r>
-      <w:proofErr w:type="spellStart"/>
-      <w:r>
-        <w:rPr>
-          <w:rFonts w:ascii="Arial" w:hAnsi="Arial" w:cs="Arial"/>
-        </w:rPr>
-        <w:t>p.quantity</w:t>
-      </w:r>
-      <w:proofErr w:type="spellEnd"/>
-      <w:r>
-        <w:rPr>
-          <w:rFonts w:ascii="Arial" w:hAnsi="Arial" w:cs="Arial"/>
-        </w:rPr>
-        <w:t xml:space="preserve"> &gt;= 0</w:t>
+        <w:t>&amp; for each PostOffice as po, po.products.size() &lt;= po.maxNumberOfProducts &amp; 2 &lt;= po.maxNumberOfProducts &lt;= 20 &amp; for each p in PostOffice.products, p.price &gt;=0 &amp; p.quantity &gt;= 0</w:t>
       </w:r>
     </w:p>
     <w:p>
@@ -1914,29 +1549,7 @@
           <w:sz w:val="24"/>
           <w:szCs w:val="24"/>
         </w:rPr>
-        <w:t xml:space="preserve">Domain matrix for </w:t>
-      </w:r>
-      <w:proofErr w:type="spellStart"/>
-      <w:r>
-        <w:rPr>
-          <w:rFonts w:ascii="Arial" w:hAnsi="Arial" w:cs="Arial"/>
-          <w:b/>
-          <w:bCs/>
-          <w:sz w:val="24"/>
-          <w:szCs w:val="24"/>
-        </w:rPr>
-        <w:t>PostOffice</w:t>
-      </w:r>
-      <w:proofErr w:type="spellEnd"/>
-      <w:r>
-        <w:rPr>
-          <w:rFonts w:ascii="Arial" w:hAnsi="Arial" w:cs="Arial"/>
-          <w:b/>
-          <w:bCs/>
-          <w:sz w:val="24"/>
-          <w:szCs w:val="24"/>
-        </w:rPr>
-        <w:t xml:space="preserve"> class</w:t>
+        <w:t>Domain matrix for PostOffice class</w:t>
       </w:r>
     </w:p>
     <w:p>
@@ -2061,13 +1674,60 @@
         <w:jc w:val="both"/>
       </w:pPr>
       <w:r>
-        <w:t xml:space="preserve">In total we have </w:t>
-      </w:r>
-      <w:r>
-        <w:t>12</w:t>
-      </w:r>
-      <w:r>
-        <w:t xml:space="preserve"> test cases.</w:t>
+        <w:t>In total we have 12 test cases</w:t>
+      </w:r>
+    </w:p>
+    <w:p>
+      <w:pPr>
+        <w:pStyle w:val="PargrafodaLista"/>
+        <w:numPr>
+          <w:ilvl w:val="0"/>
+          <w:numId w:val="2"/>
+        </w:numPr>
+        <w:jc w:val="both"/>
+      </w:pPr>
+      <w:r>
+        <w:t>In the matrix</w:t>
+      </w:r>
+      <w:r>
+        <w:t>,</w:t>
+      </w:r>
+      <w:r>
+        <w:t xml:space="preserve"> </w:t>
+      </w:r>
+      <w:r>
+        <w:t>each row represents</w:t>
+      </w:r>
+      <w:r>
+        <w:t xml:space="preserve"> a set of input values </w:t>
+      </w:r>
+      <w:r>
+        <w:t xml:space="preserve">and each column </w:t>
+      </w:r>
+      <w:r>
+        <w:t xml:space="preserve">a valid </w:t>
+      </w:r>
+      <w:r>
+        <w:t xml:space="preserve">or invalid </w:t>
+      </w:r>
+      <w:r>
+        <w:t>combination of instance variables</w:t>
+      </w:r>
+      <w:r>
+        <w:t xml:space="preserve"> (A - accepted, R - rejected)</w:t>
+      </w:r>
+    </w:p>
+    <w:p>
+      <w:pPr>
+        <w:pStyle w:val="PargrafodaLista"/>
+        <w:numPr>
+          <w:ilvl w:val="0"/>
+          <w:numId w:val="2"/>
+        </w:numPr>
+        <w:jc w:val="both"/>
+      </w:pPr>
+      <w:r>
+        <w:t>We implemented the following test cases: TC1(T,2,4,1,1), TC2(F,3,5,2,2), TC3(T,11,13,15,3), TC4(T,12,14,25,4), TC5(T,2,2,40,5) and TC6(T,5,1,45,6)</w:t>
       </w:r>
     </w:p>
     <w:sectPr>
@@ -2146,27 +1806,7 @@
         <w:sz w:val="18"/>
         <w:szCs w:val="18"/>
       </w:rPr>
-      <w:t xml:space="preserve">TVS – Project </w:t>
-    </w:r>
-    <w:proofErr w:type="spellStart"/>
-    <w:r>
-      <w:rPr>
-        <w:rFonts w:ascii="Arial" w:hAnsi="Arial" w:cs="Arial"/>
-        <w:color w:val="000000"/>
-        <w:sz w:val="18"/>
-        <w:szCs w:val="18"/>
-      </w:rPr>
-      <w:t>Report</w:t>
-    </w:r>
-    <w:proofErr w:type="spellEnd"/>
-    <w:r>
-      <w:rPr>
-        <w:rFonts w:ascii="Arial" w:hAnsi="Arial" w:cs="Arial"/>
-        <w:color w:val="000000"/>
-        <w:sz w:val="18"/>
-        <w:szCs w:val="18"/>
-      </w:rPr>
-      <w:t xml:space="preserve"> - 2019-2020</w:t>
+      <w:t>TVS – Project Report - 2019-2020</w:t>
     </w:r>
   </w:p>
   <w:p>
@@ -2179,7 +1819,6 @@
       <w:jc w:val="center"/>
     </w:pPr>
     <w:bookmarkStart w:id="1" w:name="_Hlk36478524"/>
-    <w:proofErr w:type="spellStart"/>
     <w:r>
       <w:rPr>
         <w:rFonts w:ascii="Arial" w:hAnsi="Arial" w:cs="Arial"/>
@@ -2187,17 +1826,7 @@
         <w:sz w:val="18"/>
         <w:szCs w:val="18"/>
       </w:rPr>
-      <w:t>Group</w:t>
-    </w:r>
-    <w:proofErr w:type="spellEnd"/>
-    <w:r>
-      <w:rPr>
-        <w:rFonts w:ascii="Arial" w:hAnsi="Arial" w:cs="Arial"/>
-        <w:color w:val="000000"/>
-        <w:sz w:val="18"/>
-        <w:szCs w:val="18"/>
-      </w:rPr>
-      <w:t xml:space="preserve"> 10</w:t>
+      <w:t>Group 10</w:t>
     </w:r>
     <w:r>
       <w:rPr>

</xml_diff>

<commit_message>
Report invoice class corrected
</commit_message>
<xml_diff>
--- a/Report.docx
+++ b/Report.docx
@@ -318,7 +318,7 @@
                     </pic:cNvPicPr>
                   </pic:nvPicPr>
                   <pic:blipFill>
-                    <a:blip r:embed="rId7">
+                    <a:blip r:embed="rId8">
                       <a:extLst>
                         <a:ext uri="{28A0092B-C50C-407E-A947-70E740481C1C}">
                           <a14:useLocalDpi xmlns:a14="http://schemas.microsoft.com/office/drawing/2010/main" val="0"/>
@@ -643,7 +643,7 @@
                     </pic:cNvPicPr>
                   </pic:nvPicPr>
                   <pic:blipFill>
-                    <a:blip r:embed="rId8">
+                    <a:blip r:embed="rId9">
                       <a:extLst>
                         <a:ext uri="{28A0092B-C50C-407E-A947-70E740481C1C}">
                           <a14:useLocalDpi xmlns:a14="http://schemas.microsoft.com/office/drawing/2010/main" val="0"/>
@@ -698,7 +698,7 @@
                     </pic:cNvPicPr>
                   </pic:nvPicPr>
                   <pic:blipFill>
-                    <a:blip r:embed="rId9">
+                    <a:blip r:embed="rId10">
                       <a:extLst>
                         <a:ext uri="{28A0092B-C50C-407E-A947-70E740481C1C}">
                           <a14:useLocalDpi xmlns:a14="http://schemas.microsoft.com/office/drawing/2010/main" val="0"/>
@@ -753,7 +753,7 @@
                     </pic:cNvPicPr>
                   </pic:nvPicPr>
                   <pic:blipFill>
-                    <a:blip r:embed="rId10">
+                    <a:blip r:embed="rId11">
                       <a:extLst>
                         <a:ext uri="{28A0092B-C50C-407E-A947-70E740481C1C}">
                           <a14:useLocalDpi xmlns:a14="http://schemas.microsoft.com/office/drawing/2010/main" val="0"/>
@@ -809,7 +809,7 @@
                     </pic:cNvPicPr>
                   </pic:nvPicPr>
                   <pic:blipFill>
-                    <a:blip r:embed="rId11">
+                    <a:blip r:embed="rId12">
                       <a:extLst>
                         <a:ext uri="{28A0092B-C50C-407E-A947-70E740481C1C}">
                           <a14:useLocalDpi xmlns:a14="http://schemas.microsoft.com/office/drawing/2010/main" val="0"/>
@@ -864,7 +864,7 @@
                     </pic:cNvPicPr>
                   </pic:nvPicPr>
                   <pic:blipFill>
-                    <a:blip r:embed="rId12">
+                    <a:blip r:embed="rId13">
                       <a:extLst>
                         <a:ext uri="{28A0092B-C50C-407E-A947-70E740481C1C}">
                           <a14:useLocalDpi xmlns:a14="http://schemas.microsoft.com/office/drawing/2010/main" val="0"/>
@@ -919,7 +919,7 @@
                     </pic:cNvPicPr>
                   </pic:nvPicPr>
                   <pic:blipFill>
-                    <a:blip r:embed="rId13">
+                    <a:blip r:embed="rId14">
                       <a:extLst>
                         <a:ext uri="{28A0092B-C50C-407E-A947-70E740481C1C}">
                           <a14:useLocalDpi xmlns:a14="http://schemas.microsoft.com/office/drawing/2010/main" val="0"/>
@@ -974,7 +974,7 @@
                     </pic:cNvPicPr>
                   </pic:nvPicPr>
                   <pic:blipFill>
-                    <a:blip r:embed="rId14">
+                    <a:blip r:embed="rId15">
                       <a:extLst>
                         <a:ext uri="{28A0092B-C50C-407E-A947-70E740481C1C}">
                           <a14:useLocalDpi xmlns:a14="http://schemas.microsoft.com/office/drawing/2010/main" val="0"/>
@@ -2191,7 +2191,7 @@
                     </pic:cNvPicPr>
                   </pic:nvPicPr>
                   <pic:blipFill>
-                    <a:blip r:embed="rId15">
+                    <a:blip r:embed="rId16">
                       <a:extLst>
                         <a:ext uri="{28A0092B-C50C-407E-A947-70E740481C1C}">
                           <a14:useLocalDpi xmlns:a14="http://schemas.microsoft.com/office/drawing/2010/main" val="0"/>
@@ -2388,19 +2388,7 @@
           <w:szCs w:val="28"/>
           <w:u w:val="single"/>
         </w:rPr>
-        <w:t xml:space="preserve"> </w:t>
-      </w:r>
-      <w:r>
-        <w:rPr>
-          <w:rFonts w:ascii="Arial" w:hAnsi="Arial" w:cs="Arial"/>
-          <w:b/>
-          <w:bCs/>
-          <w:color w:val="2F5496" w:themeColor="accent1" w:themeShade="BF"/>
-          <w:sz w:val="28"/>
-          <w:szCs w:val="28"/>
-          <w:u w:val="single"/>
-        </w:rPr>
-        <w:t>method</w:t>
+        <w:t xml:space="preserve"> method</w:t>
       </w:r>
     </w:p>
     <w:p/>
@@ -2435,10 +2423,7 @@
     <w:p>
       <w:proofErr w:type="spellStart"/>
       <w:r>
-        <w:t>b</w:t>
-      </w:r>
-      <w:r>
-        <w:t>oolean</w:t>
+        <w:t>boolean</w:t>
       </w:r>
       <w:proofErr w:type="spellEnd"/>
       <w:r>
@@ -2471,10 +2456,7 @@
         <w:t>Primary function:</w:t>
       </w:r>
       <w:r>
-        <w:t xml:space="preserve"> A</w:t>
-      </w:r>
-      <w:r>
-        <w:t xml:space="preserve">dds a new product to the post office. This method should return true under these conditions: </w:t>
+        <w:t xml:space="preserve"> Adds a new product to the post office. This method should return true under these conditions: </w:t>
       </w:r>
     </w:p>
     <w:p>
@@ -2583,13 +2565,7 @@
       </w:r>
       <w:proofErr w:type="spellEnd"/>
       <w:r>
-        <w:t>)</w:t>
-      </w:r>
-      <w:r>
-        <w:t xml:space="preserve"> and</w:t>
-      </w:r>
-      <w:r>
-        <w:t xml:space="preserve"> </w:t>
+        <w:t xml:space="preserve">) and </w:t>
       </w:r>
       <w:proofErr w:type="spellStart"/>
       <w:r>
@@ -3206,6 +3182,9 @@
         <w:ind w:firstLine="708"/>
       </w:pPr>
       <w:r>
+        <w:rPr>
+          <w:noProof/>
+        </w:rPr>
         <w:drawing>
           <wp:inline distT="0" distB="0" distL="0" distR="0" wp14:anchorId="21E02F9A" wp14:editId="308EE37D">
             <wp:extent cx="3955123" cy="5151566"/>
@@ -3222,7 +3201,7 @@
                     <pic:cNvPicPr/>
                   </pic:nvPicPr>
                   <pic:blipFill>
-                    <a:blip r:embed="rId16"/>
+                    <a:blip r:embed="rId17"/>
                     <a:stretch>
                       <a:fillRect/>
                     </a:stretch>
@@ -3385,43 +3364,7 @@
           <w:szCs w:val="28"/>
           <w:u w:val="single"/>
         </w:rPr>
-        <w:t xml:space="preserve">Test cases for </w:t>
-      </w:r>
-      <w:r>
-        <w:rPr>
-          <w:rFonts w:ascii="Arial" w:hAnsi="Arial" w:cs="Arial"/>
-          <w:b/>
-          <w:bCs/>
-          <w:color w:val="2F5496" w:themeColor="accent1" w:themeShade="BF"/>
-          <w:sz w:val="28"/>
-          <w:szCs w:val="28"/>
-          <w:u w:val="single"/>
-        </w:rPr>
-        <w:t xml:space="preserve">Invoice </w:t>
-      </w:r>
-      <w:r>
-        <w:rPr>
-          <w:rFonts w:ascii="Arial" w:hAnsi="Arial" w:cs="Arial"/>
-          <w:b/>
-          <w:bCs/>
-          <w:color w:val="2F5496" w:themeColor="accent1" w:themeShade="BF"/>
-          <w:sz w:val="28"/>
-          <w:szCs w:val="28"/>
-          <w:u w:val="single"/>
-        </w:rPr>
-        <w:t>class</w:t>
-      </w:r>
-      <w:r>
-        <w:rPr>
-          <w:rFonts w:ascii="Arial" w:hAnsi="Arial" w:cs="Arial"/>
-          <w:b/>
-          <w:bCs/>
-          <w:color w:val="2F5496" w:themeColor="accent1" w:themeShade="BF"/>
-          <w:sz w:val="28"/>
-          <w:szCs w:val="28"/>
-          <w:u w:val="single"/>
-        </w:rPr>
-        <w:t xml:space="preserve"> </w:t>
+        <w:t xml:space="preserve">Test cases for Invoice class </w:t>
       </w:r>
     </w:p>
     <w:p>
@@ -3496,7 +3439,7 @@
                     </pic:cNvPicPr>
                   </pic:nvPicPr>
                   <pic:blipFill rotWithShape="1">
-                    <a:blip r:embed="rId17">
+                    <a:blip r:embed="rId18">
                       <a:extLst>
                         <a:ext uri="{28A0092B-C50C-407E-A947-70E740481C1C}">
                           <a14:useLocalDpi xmlns:a14="http://schemas.microsoft.com/office/drawing/2010/main" val="0"/>
@@ -3592,28 +3535,7 @@
           <w:sz w:val="24"/>
           <w:szCs w:val="24"/>
         </w:rPr>
-        <w:t>Then</w:t>
-      </w:r>
-      <w:r>
-        <w:rPr>
-          <w:sz w:val="24"/>
-          <w:szCs w:val="24"/>
-        </w:rPr>
-        <w:t xml:space="preserve"> we design</w:t>
-      </w:r>
-      <w:r>
-        <w:rPr>
-          <w:sz w:val="24"/>
-          <w:szCs w:val="24"/>
-        </w:rPr>
-        <w:t>ed</w:t>
-      </w:r>
-      <w:r>
-        <w:rPr>
-          <w:sz w:val="24"/>
-          <w:szCs w:val="24"/>
-        </w:rPr>
-        <w:t xml:space="preserve"> a truth table for each conditional transition including any not represented in the state diagram.</w:t>
+        <w:t>Then we designed a truth table for each conditional transition including any not represented in the state diagram.</w:t>
       </w:r>
     </w:p>
     <w:tbl>
@@ -3865,35 +3787,7 @@
           <w:szCs w:val="24"/>
         </w:rPr>
         <w:lastRenderedPageBreak/>
-        <w:t>After that,</w:t>
-      </w:r>
-      <w:r>
-        <w:rPr>
-          <w:sz w:val="24"/>
-          <w:szCs w:val="24"/>
-        </w:rPr>
-        <w:t xml:space="preserve"> we generate</w:t>
-      </w:r>
-      <w:r>
-        <w:rPr>
-          <w:sz w:val="24"/>
-          <w:szCs w:val="24"/>
-        </w:rPr>
-        <w:t>d</w:t>
-      </w:r>
-      <w:r>
-        <w:rPr>
-          <w:sz w:val="24"/>
-          <w:szCs w:val="24"/>
-        </w:rPr>
-        <w:t xml:space="preserve"> a transition tree based on the state diagram</w:t>
-      </w:r>
-      <w:r>
-        <w:rPr>
-          <w:sz w:val="24"/>
-          <w:szCs w:val="24"/>
-        </w:rPr>
-        <w:t>.</w:t>
+        <w:t>After that, we generated a transition tree based on the state diagram.</w:t>
       </w:r>
     </w:p>
     <w:p>
@@ -3933,7 +3827,7 @@
                     </pic:cNvPicPr>
                   </pic:nvPicPr>
                   <pic:blipFill>
-                    <a:blip r:embed="rId18">
+                    <a:blip r:embed="rId19">
                       <a:extLst>
                         <a:ext uri="{28A0092B-C50C-407E-A947-70E740481C1C}">
                           <a14:useLocalDpi xmlns:a14="http://schemas.microsoft.com/office/drawing/2010/main" val="0"/>
@@ -4001,37 +3895,29 @@
           <w:sz w:val="24"/>
           <w:szCs w:val="24"/>
         </w:rPr>
-        <w:t xml:space="preserve"> we generate</w:t>
+        <w:t xml:space="preserve"> we generated a conformance test suit</w:t>
       </w:r>
       <w:r>
         <w:rPr>
           <w:sz w:val="24"/>
           <w:szCs w:val="24"/>
         </w:rPr>
-        <w:t>d</w:t>
-      </w:r>
-      <w:r>
-        <w:rPr>
-          <w:sz w:val="24"/>
-          <w:szCs w:val="24"/>
-        </w:rPr>
-        <w:t xml:space="preserve"> a conformance test suit</w:t>
-      </w:r>
-      <w:r>
-        <w:rPr>
-          <w:sz w:val="24"/>
-          <w:szCs w:val="24"/>
-        </w:rPr>
         <w:t xml:space="preserve"> based on the transition tree where each row it’s a different possible path.</w:t>
       </w:r>
+      <w:r>
+        <w:rPr>
+          <w:noProof/>
+        </w:rPr>
+        <w:t xml:space="preserve"> </w:t>
+      </w:r>
     </w:p>
     <w:p>
       <w:r>
         <w:drawing>
-          <wp:inline distT="0" distB="0" distL="0" distR="0" wp14:anchorId="48B78A35" wp14:editId="443DFB54">
-            <wp:extent cx="5943600" cy="1759585"/>
+          <wp:inline distT="0" distB="0" distL="0" distR="0" wp14:anchorId="7953C715" wp14:editId="52B3B0B6">
+            <wp:extent cx="5400040" cy="1870710"/>
             <wp:effectExtent l="0" t="0" r="0" b="0"/>
-            <wp:docPr id="13" name="Picture 13"/>
+            <wp:docPr id="21" name="Picture 21"/>
             <wp:cNvGraphicFramePr>
               <a:graphicFrameLocks xmlns:a="http://schemas.openxmlformats.org/drawingml/2006/main" noChangeAspect="1"/>
             </wp:cNvGraphicFramePr>
@@ -4043,7 +3929,7 @@
                     <pic:cNvPicPr/>
                   </pic:nvPicPr>
                   <pic:blipFill>
-                    <a:blip r:embed="rId19"/>
+                    <a:blip r:embed="rId20"/>
                     <a:stretch>
                       <a:fillRect/>
                     </a:stretch>
@@ -4051,7 +3937,7 @@
                   <pic:spPr>
                     <a:xfrm>
                       <a:off x="0" y="0"/>
-                      <a:ext cx="5943600" cy="1759585"/>
+                      <a:ext cx="5400040" cy="1870710"/>
                     </a:xfrm>
                     <a:prstGeom prst="rect">
                       <a:avLst/>
@@ -4064,7 +3950,6 @@
         </w:drawing>
       </w:r>
     </w:p>
-    <w:p/>
     <w:p>
       <w:r>
         <w:tab/>
@@ -4076,6 +3961,9 @@
     </w:p>
     <w:p>
       <w:r>
+        <w:rPr>
+          <w:noProof/>
+        </w:rPr>
         <w:drawing>
           <wp:anchor distT="0" distB="0" distL="114300" distR="114300" simplePos="0" relativeHeight="251666432" behindDoc="0" locked="0" layoutInCell="1" allowOverlap="1" wp14:anchorId="2E66EAB0" wp14:editId="7AAB4ABC">
             <wp:simplePos x="0" y="0"/>
@@ -4089,79 +3977,6 @@
             <wp:effectExtent l="0" t="0" r="0" b="0"/>
             <wp:wrapSquare wrapText="bothSides"/>
             <wp:docPr id="16" name="Picture 16"/>
-            <wp:cNvGraphicFramePr>
-              <a:graphicFrameLocks xmlns:a="http://schemas.openxmlformats.org/drawingml/2006/main" noChangeAspect="1"/>
-            </wp:cNvGraphicFramePr>
-            <a:graphic xmlns:a="http://schemas.openxmlformats.org/drawingml/2006/main">
-              <a:graphicData uri="http://schemas.openxmlformats.org/drawingml/2006/picture">
-                <pic:pic xmlns:pic="http://schemas.openxmlformats.org/drawingml/2006/picture">
-                  <pic:nvPicPr>
-                    <pic:cNvPr id="1" name=""/>
-                    <pic:cNvPicPr/>
-                  </pic:nvPicPr>
-                  <pic:blipFill>
-                    <a:blip r:embed="rId20">
-                      <a:extLst>
-                        <a:ext uri="{28A0092B-C50C-407E-A947-70E740481C1C}">
-                          <a14:useLocalDpi xmlns:a14="http://schemas.microsoft.com/office/drawing/2010/main" val="0"/>
-                        </a:ext>
-                      </a:extLst>
-                    </a:blip>
-                    <a:stretch>
-                      <a:fillRect/>
-                    </a:stretch>
-                  </pic:blipFill>
-                  <pic:spPr>
-                    <a:xfrm>
-                      <a:off x="0" y="0"/>
-                      <a:ext cx="1912786" cy="784928"/>
-                    </a:xfrm>
-                    <a:prstGeom prst="rect">
-                      <a:avLst/>
-                    </a:prstGeom>
-                  </pic:spPr>
-                </pic:pic>
-              </a:graphicData>
-            </a:graphic>
-          </wp:anchor>
-        </w:drawing>
-      </w:r>
-    </w:p>
-    <w:p/>
-    <w:p/>
-    <w:p/>
-    <w:p>
-      <w:pPr>
-        <w:ind w:firstLine="720"/>
-      </w:pPr>
-      <w:r>
-        <w:t>Finally</w:t>
-      </w:r>
-      <w:r>
-        <w:t>, we develop</w:t>
-      </w:r>
-      <w:r>
-        <w:t>ed the</w:t>
-      </w:r>
-      <w:r>
-        <w:t xml:space="preserve"> Sneak Path Test Suite by building a Transition table.</w:t>
-      </w:r>
-    </w:p>
-    <w:p>
-      <w:r>
-        <w:drawing>
-          <wp:anchor distT="0" distB="0" distL="114300" distR="114300" simplePos="0" relativeHeight="251665408" behindDoc="0" locked="0" layoutInCell="1" allowOverlap="1" wp14:anchorId="0CAEB900" wp14:editId="25FBE1F5">
-            <wp:simplePos x="0" y="0"/>
-            <wp:positionH relativeFrom="column">
-              <wp:posOffset>1112520</wp:posOffset>
-            </wp:positionH>
-            <wp:positionV relativeFrom="paragraph">
-              <wp:posOffset>16510</wp:posOffset>
-            </wp:positionV>
-            <wp:extent cx="3124471" cy="1310754"/>
-            <wp:effectExtent l="0" t="0" r="0" b="3810"/>
-            <wp:wrapSquare wrapText="bothSides"/>
-            <wp:docPr id="14" name="Picture 14"/>
             <wp:cNvGraphicFramePr>
               <a:graphicFrameLocks xmlns:a="http://schemas.openxmlformats.org/drawingml/2006/main" noChangeAspect="1"/>
             </wp:cNvGraphicFramePr>
@@ -4187,7 +4002,7 @@
                   <pic:spPr>
                     <a:xfrm>
                       <a:off x="0" y="0"/>
-                      <a:ext cx="3124471" cy="1310754"/>
+                      <a:ext cx="1912786" cy="784928"/>
                     </a:xfrm>
                     <a:prstGeom prst="rect">
                       <a:avLst/>
@@ -4199,34 +4014,33 @@
           </wp:anchor>
         </w:drawing>
       </w:r>
-      <w:r>
-        <w:t xml:space="preserve"> </w:t>
-      </w:r>
     </w:p>
     <w:p/>
     <w:p/>
     <w:p/>
-    <w:p/>
-    <w:p>
-      <w:r>
-        <w:tab/>
-        <w:t>And we complete</w:t>
-      </w:r>
-      <w:r>
-        <w:t>d</w:t>
-      </w:r>
-      <w:r>
-        <w:t xml:space="preserve"> the Conformance test suite and transition tree with each PSP from the previous table.</w:t>
-      </w:r>
-    </w:p>
-    <w:p>
-      <w:r>
-        <w:lastRenderedPageBreak/>
+    <w:p>
+      <w:pPr>
+        <w:ind w:firstLine="720"/>
+      </w:pPr>
+      <w:r>
+        <w:t>Finally, we developed the Sneak Path Test Suite by building a Transition table.</w:t>
+      </w:r>
+    </w:p>
+    <w:p>
+      <w:r>
         <w:drawing>
-          <wp:inline distT="0" distB="0" distL="0" distR="0" wp14:anchorId="4B184D3E" wp14:editId="7E582A2C">
-            <wp:extent cx="5943600" cy="4149090"/>
-            <wp:effectExtent l="0" t="0" r="0" b="3810"/>
-            <wp:docPr id="15" name="Picture 15"/>
+          <wp:anchor distT="0" distB="0" distL="114300" distR="114300" simplePos="0" relativeHeight="251667456" behindDoc="0" locked="0" layoutInCell="1" allowOverlap="1" wp14:anchorId="30FE8B22" wp14:editId="754F6EAD">
+            <wp:simplePos x="0" y="0"/>
+            <wp:positionH relativeFrom="margin">
+              <wp:align>center</wp:align>
+            </wp:positionH>
+            <wp:positionV relativeFrom="paragraph">
+              <wp:posOffset>8890</wp:posOffset>
+            </wp:positionV>
+            <wp:extent cx="4396740" cy="1402080"/>
+            <wp:effectExtent l="0" t="0" r="3810" b="7620"/>
+            <wp:wrapSquare wrapText="bothSides"/>
+            <wp:docPr id="19" name="Picture 19"/>
             <wp:cNvGraphicFramePr>
               <a:graphicFrameLocks xmlns:a="http://schemas.openxmlformats.org/drawingml/2006/main" noChangeAspect="1"/>
             </wp:cNvGraphicFramePr>
@@ -4238,7 +4052,13 @@
                     <pic:cNvPicPr/>
                   </pic:nvPicPr>
                   <pic:blipFill>
-                    <a:blip r:embed="rId22"/>
+                    <a:blip r:embed="rId22">
+                      <a:extLst>
+                        <a:ext uri="{28A0092B-C50C-407E-A947-70E740481C1C}">
+                          <a14:useLocalDpi xmlns:a14="http://schemas.microsoft.com/office/drawing/2010/main" val="0"/>
+                        </a:ext>
+                      </a:extLst>
+                    </a:blip>
                     <a:stretch>
                       <a:fillRect/>
                     </a:stretch>
@@ -4246,7 +4066,120 @@
                   <pic:spPr>
                     <a:xfrm>
                       <a:off x="0" y="0"/>
-                      <a:ext cx="5943600" cy="4149090"/>
+                      <a:ext cx="4396740" cy="1402080"/>
+                    </a:xfrm>
+                    <a:prstGeom prst="rect">
+                      <a:avLst/>
+                    </a:prstGeom>
+                  </pic:spPr>
+                </pic:pic>
+              </a:graphicData>
+            </a:graphic>
+          </wp:anchor>
+        </w:drawing>
+      </w:r>
+      <w:r>
+        <w:t xml:space="preserve"> </w:t>
+      </w:r>
+    </w:p>
+    <w:p/>
+    <w:p/>
+    <w:p/>
+    <w:p/>
+    <w:p>
+      <w:r>
+        <w:tab/>
+      </w:r>
+    </w:p>
+    <w:p>
+      <w:r>
+        <w:lastRenderedPageBreak/>
+        <w:t>And we completed the Conformance test suite and transition tree with each PSP from the previous table.</w:t>
+      </w:r>
+    </w:p>
+    <w:p>
+      <w:r>
+        <w:rPr>
+          <w:noProof/>
+        </w:rPr>
+        <w:drawing>
+          <wp:inline distT="0" distB="0" distL="0" distR="0" wp14:anchorId="23BA430C" wp14:editId="4E02801B">
+            <wp:extent cx="5398135" cy="3088005"/>
+            <wp:effectExtent l="0" t="0" r="0" b="0"/>
+            <wp:docPr id="23" name="Picture 23"/>
+            <wp:cNvGraphicFramePr>
+              <a:graphicFrameLocks xmlns:a="http://schemas.openxmlformats.org/drawingml/2006/main" noChangeAspect="1"/>
+            </wp:cNvGraphicFramePr>
+            <a:graphic xmlns:a="http://schemas.openxmlformats.org/drawingml/2006/main">
+              <a:graphicData uri="http://schemas.openxmlformats.org/drawingml/2006/picture">
+                <pic:pic xmlns:pic="http://schemas.openxmlformats.org/drawingml/2006/picture">
+                  <pic:nvPicPr>
+                    <pic:cNvPr id="0" name="Picture 1"/>
+                    <pic:cNvPicPr>
+                      <a:picLocks noChangeAspect="1" noChangeArrowheads="1"/>
+                    </pic:cNvPicPr>
+                  </pic:nvPicPr>
+                  <pic:blipFill>
+                    <a:blip r:embed="rId23">
+                      <a:extLst>
+                        <a:ext uri="{28A0092B-C50C-407E-A947-70E740481C1C}">
+                          <a14:useLocalDpi xmlns:a14="http://schemas.microsoft.com/office/drawing/2010/main" val="0"/>
+                        </a:ext>
+                      </a:extLst>
+                    </a:blip>
+                    <a:srcRect/>
+                    <a:stretch>
+                      <a:fillRect/>
+                    </a:stretch>
+                  </pic:blipFill>
+                  <pic:spPr bwMode="auto">
+                    <a:xfrm>
+                      <a:off x="0" y="0"/>
+                      <a:ext cx="5398135" cy="3088005"/>
+                    </a:xfrm>
+                    <a:prstGeom prst="rect">
+                      <a:avLst/>
+                    </a:prstGeom>
+                    <a:noFill/>
+                    <a:ln>
+                      <a:noFill/>
+                    </a:ln>
+                  </pic:spPr>
+                </pic:pic>
+              </a:graphicData>
+            </a:graphic>
+          </wp:inline>
+        </w:drawing>
+      </w:r>
+    </w:p>
+    <w:p/>
+    <w:p>
+      <w:r>
+        <w:drawing>
+          <wp:inline distT="0" distB="0" distL="0" distR="0" wp14:anchorId="1E7112DE" wp14:editId="5E9C8C87">
+            <wp:extent cx="5400040" cy="4690110"/>
+            <wp:effectExtent l="0" t="0" r="0" b="0"/>
+            <wp:docPr id="22" name="Picture 22"/>
+            <wp:cNvGraphicFramePr>
+              <a:graphicFrameLocks xmlns:a="http://schemas.openxmlformats.org/drawingml/2006/main" noChangeAspect="1"/>
+            </wp:cNvGraphicFramePr>
+            <a:graphic xmlns:a="http://schemas.openxmlformats.org/drawingml/2006/main">
+              <a:graphicData uri="http://schemas.openxmlformats.org/drawingml/2006/picture">
+                <pic:pic xmlns:pic="http://schemas.openxmlformats.org/drawingml/2006/picture">
+                  <pic:nvPicPr>
+                    <pic:cNvPr id="1" name=""/>
+                    <pic:cNvPicPr/>
+                  </pic:nvPicPr>
+                  <pic:blipFill>
+                    <a:blip r:embed="rId24"/>
+                    <a:stretch>
+                      <a:fillRect/>
+                    </a:stretch>
+                  </pic:blipFill>
+                  <pic:spPr>
+                    <a:xfrm>
+                      <a:off x="0" y="0"/>
+                      <a:ext cx="5400040" cy="4690110"/>
                     </a:xfrm>
                     <a:prstGeom prst="rect">
                       <a:avLst/>
@@ -4259,8 +4192,6 @@
         </w:drawing>
       </w:r>
     </w:p>
-    <w:p/>
-    <w:p/>
     <w:p>
       <w:r>
         <w:rPr>
@@ -4270,6 +4201,7 @@
           <w:sz w:val="24"/>
           <w:szCs w:val="24"/>
         </w:rPr>
+        <w:lastRenderedPageBreak/>
         <w:t>Description of the test cases</w:t>
       </w:r>
       <w:r>
@@ -4298,10 +4230,14 @@
         <w:rPr>
           <w:rFonts w:ascii="Arial" w:hAnsi="Arial" w:cs="Arial"/>
         </w:rPr>
-        <w:t>In total we have 22</w:t>
-      </w:r>
-      <w:bookmarkStart w:id="1" w:name="_GoBack"/>
-      <w:bookmarkEnd w:id="1"/>
+        <w:t>In total we have 2</w:t>
+      </w:r>
+      <w:r>
+        <w:rPr>
+          <w:rFonts w:ascii="Arial" w:hAnsi="Arial" w:cs="Arial"/>
+        </w:rPr>
+        <w:t>6</w:t>
+      </w:r>
       <w:r>
         <w:rPr>
           <w:rFonts w:ascii="Arial" w:hAnsi="Arial" w:cs="Arial"/>
@@ -4324,11 +4260,19 @@
         <w:rPr>
           <w:rFonts w:ascii="Arial" w:hAnsi="Arial" w:cs="Arial"/>
         </w:rPr>
-        <w:t>Each row in the Conformance Test Suit above represents a test case and by applying this test pattern we can test all possible transitions in this class.</w:t>
+        <w:t>Each row in the Conformance Test Suit above represents a test case and by applying this test pattern we can test all possible transitions in thi</w:t>
+      </w:r>
+      <w:bookmarkStart w:id="1" w:name="_GoBack"/>
+      <w:bookmarkEnd w:id="1"/>
+      <w:r>
+        <w:rPr>
+          <w:rFonts w:ascii="Arial" w:hAnsi="Arial" w:cs="Arial"/>
+        </w:rPr>
+        <w:t>s class.</w:t>
       </w:r>
     </w:p>
     <w:sectPr>
-      <w:headerReference w:type="default" r:id="rId23"/>
+      <w:headerReference w:type="default" r:id="rId25"/>
       <w:pgSz w:w="11906" w:h="16838"/>
       <w:pgMar w:top="1417" w:right="1701" w:bottom="1417" w:left="1701" w:header="708" w:footer="708" w:gutter="0"/>
       <w:cols w:space="708"/>
@@ -6255,4 +6199,16 @@
     </a:ext>
   </a:extLst>
 </a:theme>
+</file>
+
+<file path=customXml/item1.xml><?xml version="1.0" encoding="utf-8"?>
+<b:Sources xmlns:b="http://schemas.openxmlformats.org/officeDocument/2006/bibliography" xmlns="http://schemas.openxmlformats.org/officeDocument/2006/bibliography" SelectedStyle="\APASixthEditionOfficeOnline.xsl" StyleName="APA" Version="6"/>
+</file>
+
+<file path=customXml/itemProps1.xml><?xml version="1.0" encoding="utf-8"?>
+<ds:datastoreItem xmlns:ds="http://schemas.openxmlformats.org/officeDocument/2006/customXml" ds:itemID="{4213649E-FD42-46A4-94C6-EA8A819BBCFD}">
+  <ds:schemaRefs>
+    <ds:schemaRef ds:uri="http://schemas.openxmlformats.org/officeDocument/2006/bibliography"/>
+  </ds:schemaRefs>
+</ds:datastoreItem>
 </file>
</xml_diff>